<commit_message>
Grammar fix and Style Update
</commit_message>
<xml_diff>
--- a/doc/ManualisTeszteles/ManualisTesztek_V_1_0_0.docx
+++ b/doc/ManualisTeszteles/ManualisTesztek_V_1_0_0.docx
@@ -1,21 +1,37 @@
 
 <file path=word/document.xml><?xml version="1.0" encoding="utf-8"?>
-<w:document xmlns:wpc="http://schemas.microsoft.com/office/word/2010/wordprocessingCanvas" xmlns:cx="http://schemas.microsoft.com/office/drawing/2014/chartex" xmlns:cx1="http://schemas.microsoft.com/office/drawing/2015/9/8/chartex" xmlns:cx2="http://schemas.microsoft.com/office/drawing/2015/10/21/chartex" xmlns:cx3="http://schemas.microsoft.com/office/drawing/2016/5/9/chartex" xmlns:cx4="http://schemas.microsoft.com/office/drawing/2016/5/10/chartex" xmlns:cx5="http://schemas.microsoft.com/office/drawing/2016/5/11/chartex" xmlns:cx6="http://schemas.microsoft.com/office/drawing/2016/5/12/chartex" xmlns:cx7="http://schemas.microsoft.com/office/drawing/2016/5/13/chartex" xmlns:cx8="http://schemas.microsoft.com/office/drawing/2016/5/14/chartex" xmlns:mc="http://schemas.openxmlformats.org/markup-compatibility/2006" xmlns:aink="http://schemas.microsoft.com/office/drawing/2016/ink" xmlns:am3d="http://schemas.microsoft.com/office/drawing/2017/model3d" xmlns:o="urn:schemas-microsoft-com:office:office" xmlns:oel="http://schemas.microsoft.com/office/2019/extlst" xmlns:r="http://schemas.openxmlformats.org/officeDocument/2006/relationships" xmlns:m="http://schemas.openxmlformats.org/officeDocument/2006/math" xmlns:v="urn:schemas-microsoft-com:vml" xmlns:wp14="http://schemas.microsoft.com/office/word/2010/wordprocessingDrawing" xmlns:wp="http://schemas.openxmlformats.org/drawingml/2006/wordprocessingDrawing" xmlns:w10="urn:schemas-microsoft-com:office:word" xmlns:w="http://schemas.openxmlformats.org/wordprocessingml/2006/main" xmlns:w14="http://schemas.microsoft.com/office/word/2010/wordml" xmlns:w15="http://schemas.microsoft.com/office/word/2012/wordml" xmlns:w16cex="http://schemas.microsoft.com/office/word/2018/wordml/cex" xmlns:w16cid="http://schemas.microsoft.com/office/word/2016/wordml/cid" xmlns:w16="http://schemas.microsoft.com/office/word/2018/wordml" xmlns:w16sdtdh="http://schemas.microsoft.com/office/word/2020/wordml/sdtdatahash" xmlns:w16se="http://schemas.microsoft.com/office/word/2015/wordml/symex" xmlns:wpg="http://schemas.microsoft.com/office/word/2010/wordprocessingGroup" xmlns:wpi="http://schemas.microsoft.com/office/word/2010/wordprocessingInk" xmlns:wne="http://schemas.microsoft.com/office/word/2006/wordml" xmlns:wps="http://schemas.microsoft.com/office/word/2010/wordprocessingShape" mc:Ignorable="w14 w15 w16se w16cid w16 w16cex w16sdtdh wp14">
+<w:document xmlns:wpc="http://schemas.microsoft.com/office/word/2010/wordprocessingCanvas" xmlns:cx="http://schemas.microsoft.com/office/drawing/2014/chartex" xmlns:cx1="http://schemas.microsoft.com/office/drawing/2015/9/8/chartex" xmlns:cx2="http://schemas.microsoft.com/office/drawing/2015/10/21/chartex" xmlns:cx3="http://schemas.microsoft.com/office/drawing/2016/5/9/chartex" xmlns:cx4="http://schemas.microsoft.com/office/drawing/2016/5/10/chartex" xmlns:cx5="http://schemas.microsoft.com/office/drawing/2016/5/11/chartex" xmlns:cx6="http://schemas.microsoft.com/office/drawing/2016/5/12/chartex" xmlns:cx7="http://schemas.microsoft.com/office/drawing/2016/5/13/chartex" xmlns:cx8="http://schemas.microsoft.com/office/drawing/2016/5/14/chartex" xmlns:mc="http://schemas.openxmlformats.org/markup-compatibility/2006" xmlns:aink="http://schemas.microsoft.com/office/drawing/2016/ink" xmlns:am3d="http://schemas.microsoft.com/office/drawing/2017/model3d" xmlns:o="urn:schemas-microsoft-com:office:office" xmlns:r="http://schemas.openxmlformats.org/officeDocument/2006/relationships" xmlns:m="http://schemas.openxmlformats.org/officeDocument/2006/math" xmlns:v="urn:schemas-microsoft-com:vml" xmlns:wp14="http://schemas.microsoft.com/office/word/2010/wordprocessingDrawing" xmlns:wp="http://schemas.openxmlformats.org/drawingml/2006/wordprocessingDrawing" xmlns:w10="urn:schemas-microsoft-com:office:word" xmlns:w="http://schemas.openxmlformats.org/wordprocessingml/2006/main" xmlns:w14="http://schemas.microsoft.com/office/word/2010/wordml" xmlns:w15="http://schemas.microsoft.com/office/word/2012/wordml" xmlns:w16cex="http://schemas.microsoft.com/office/word/2018/wordml/cex" xmlns:w16cid="http://schemas.microsoft.com/office/word/2016/wordml/cid" xmlns:w16="http://schemas.microsoft.com/office/word/2018/wordml" xmlns:w16sdtdh="http://schemas.microsoft.com/office/word/2020/wordml/sdtdatahash" xmlns:w16se="http://schemas.microsoft.com/office/word/2015/wordml/symex" xmlns:wpg="http://schemas.microsoft.com/office/word/2010/wordprocessingGroup" xmlns:wpi="http://schemas.microsoft.com/office/word/2010/wordprocessingInk" xmlns:wne="http://schemas.microsoft.com/office/word/2006/wordml" xmlns:wps="http://schemas.microsoft.com/office/word/2010/wordprocessingShape" mc:Ignorable="w14 w15 w16se w16cid w16 w16cex w16sdtdh wp14">
   <w:body>
     <w:p>
       <w:pPr>
         <w:pStyle w:val="Cm"/>
         <w:jc w:val="center"/>
-      </w:pPr>
-      <w:r>
+        <w:rPr>
+          <w:rFonts w:ascii="Times New Roman" w:hAnsi="Times New Roman" w:cs="Times New Roman"/>
+        </w:rPr>
+      </w:pPr>
+      <w:r>
+        <w:rPr>
+          <w:rFonts w:ascii="Times New Roman" w:hAnsi="Times New Roman" w:cs="Times New Roman"/>
+        </w:rPr>
         <w:t>Manuális Tesztek</w:t>
       </w:r>
       <w:r>
+        <w:rPr>
+          <w:rFonts w:ascii="Times New Roman" w:hAnsi="Times New Roman" w:cs="Times New Roman"/>
+        </w:rPr>
         <w:t xml:space="preserve"> V1</w:t>
       </w:r>
     </w:p>
     <w:sdt>
       <w:sdtPr>
+        <w:rPr>
+          <w:rFonts w:ascii="Times New Roman" w:eastAsiaTheme="minorHAnsi" w:hAnsi="Times New Roman" w:cs="Times New Roman"/>
+          <w:color w:val="auto"/>
+          <w:sz w:val="24"/>
+          <w:szCs w:val="22"/>
+          <w:lang w:eastAsia="en-US"/>
+        </w:rPr>
         <w:id w:val="729114396"/>
         <w:docPartObj>
           <w:docPartGallery w:val="Table of Contents"/>
@@ -24,21 +40,22 @@
       </w:sdtPr>
       <w:sdtEndPr>
         <w:rPr>
-          <w:rFonts w:ascii="Times New Roman" w:eastAsiaTheme="minorHAnsi" w:hAnsi="Times New Roman" w:cstheme="minorBidi"/>
           <w:b/>
           <w:bCs/>
-          <w:color w:val="auto"/>
-          <w:sz w:val="24"/>
-          <w:szCs w:val="22"/>
-          <w:lang w:eastAsia="en-US"/>
         </w:rPr>
       </w:sdtEndPr>
       <w:sdtContent>
         <w:p>
           <w:pPr>
             <w:pStyle w:val="Tartalomjegyzkcmsora"/>
+            <w:rPr>
+              <w:rFonts w:ascii="Times New Roman" w:hAnsi="Times New Roman" w:cs="Times New Roman"/>
+            </w:rPr>
           </w:pPr>
           <w:r>
+            <w:rPr>
+              <w:rFonts w:ascii="Times New Roman" w:hAnsi="Times New Roman" w:cs="Times New Roman"/>
+            </w:rPr>
             <w:t>Tartalom</w:t>
           </w:r>
         </w:p>
@@ -49,31 +66,42 @@
               <w:tab w:val="right" w:leader="dot" w:pos="9062"/>
             </w:tabs>
             <w:rPr>
-              <w:rFonts w:asciiTheme="minorHAnsi" w:eastAsiaTheme="minorEastAsia" w:hAnsiTheme="minorHAnsi"/>
+              <w:rFonts w:eastAsiaTheme="minorEastAsia" w:cs="Times New Roman"/>
               <w:noProof/>
               <w:sz w:val="22"/>
               <w:lang w:eastAsia="hu-HU"/>
             </w:rPr>
           </w:pPr>
           <w:r>
+            <w:rPr>
+              <w:rFonts w:cs="Times New Roman"/>
+            </w:rPr>
             <w:fldChar w:fldCharType="begin"/>
           </w:r>
           <w:r>
+            <w:rPr>
+              <w:rFonts w:cs="Times New Roman"/>
+            </w:rPr>
             <w:instrText xml:space="preserve"> TOC \o "1-3" \h \z \u </w:instrText>
           </w:r>
           <w:r>
+            <w:rPr>
+              <w:rFonts w:cs="Times New Roman"/>
+            </w:rPr>
             <w:fldChar w:fldCharType="separate"/>
           </w:r>
           <w:hyperlink w:anchor="_Toc103590842" w:history="1">
             <w:r>
               <w:rPr>
                 <w:rStyle w:val="Hiperhivatkozs"/>
+                <w:rFonts w:cs="Times New Roman"/>
                 <w:noProof/>
               </w:rPr>
               <w:t>Lokalizáció</w:t>
             </w:r>
             <w:r>
               <w:rPr>
+                <w:rFonts w:cs="Times New Roman"/>
                 <w:noProof/>
                 <w:webHidden/>
               </w:rPr>
@@ -81,6 +109,7 @@
             </w:r>
             <w:r>
               <w:rPr>
+                <w:rFonts w:cs="Times New Roman"/>
                 <w:noProof/>
                 <w:webHidden/>
               </w:rPr>
@@ -88,6 +117,7 @@
             </w:r>
             <w:r>
               <w:rPr>
+                <w:rFonts w:cs="Times New Roman"/>
                 <w:noProof/>
                 <w:webHidden/>
               </w:rPr>
@@ -95,12 +125,14 @@
             </w:r>
             <w:r>
               <w:rPr>
-                <w:noProof/>
-                <w:webHidden/>
-              </w:rPr>
-            </w:r>
-            <w:r>
-              <w:rPr>
+                <w:rFonts w:cs="Times New Roman"/>
+                <w:noProof/>
+                <w:webHidden/>
+              </w:rPr>
+            </w:r>
+            <w:r>
+              <w:rPr>
+                <w:rFonts w:cs="Times New Roman"/>
                 <w:noProof/>
                 <w:webHidden/>
               </w:rPr>
@@ -108,6 +140,7 @@
             </w:r>
             <w:r>
               <w:rPr>
+                <w:rFonts w:cs="Times New Roman"/>
                 <w:noProof/>
                 <w:webHidden/>
               </w:rPr>
@@ -115,6 +148,7 @@
             </w:r>
             <w:r>
               <w:rPr>
+                <w:rFonts w:cs="Times New Roman"/>
                 <w:noProof/>
                 <w:webHidden/>
               </w:rPr>
@@ -129,7 +163,7 @@
               <w:tab w:val="right" w:leader="dot" w:pos="9062"/>
             </w:tabs>
             <w:rPr>
-              <w:rFonts w:asciiTheme="minorHAnsi" w:eastAsiaTheme="minorEastAsia" w:hAnsiTheme="minorHAnsi"/>
+              <w:rFonts w:eastAsiaTheme="minorEastAsia" w:cs="Times New Roman"/>
               <w:noProof/>
               <w:sz w:val="22"/>
               <w:lang w:eastAsia="hu-HU"/>
@@ -139,12 +173,14 @@
             <w:r>
               <w:rPr>
                 <w:rStyle w:val="Hiperhivatkozs"/>
+                <w:rFonts w:cs="Times New Roman"/>
                 <w:noProof/>
               </w:rPr>
               <w:t>Cél</w:t>
             </w:r>
             <w:r>
               <w:rPr>
+                <w:rFonts w:cs="Times New Roman"/>
                 <w:noProof/>
                 <w:webHidden/>
               </w:rPr>
@@ -152,6 +188,7 @@
             </w:r>
             <w:r>
               <w:rPr>
+                <w:rFonts w:cs="Times New Roman"/>
                 <w:noProof/>
                 <w:webHidden/>
               </w:rPr>
@@ -159,6 +196,7 @@
             </w:r>
             <w:r>
               <w:rPr>
+                <w:rFonts w:cs="Times New Roman"/>
                 <w:noProof/>
                 <w:webHidden/>
               </w:rPr>
@@ -166,12 +204,14 @@
             </w:r>
             <w:r>
               <w:rPr>
-                <w:noProof/>
-                <w:webHidden/>
-              </w:rPr>
-            </w:r>
-            <w:r>
-              <w:rPr>
+                <w:rFonts w:cs="Times New Roman"/>
+                <w:noProof/>
+                <w:webHidden/>
+              </w:rPr>
+            </w:r>
+            <w:r>
+              <w:rPr>
+                <w:rFonts w:cs="Times New Roman"/>
                 <w:noProof/>
                 <w:webHidden/>
               </w:rPr>
@@ -179,6 +219,7 @@
             </w:r>
             <w:r>
               <w:rPr>
+                <w:rFonts w:cs="Times New Roman"/>
                 <w:noProof/>
                 <w:webHidden/>
               </w:rPr>
@@ -186,6 +227,7 @@
             </w:r>
             <w:r>
               <w:rPr>
+                <w:rFonts w:cs="Times New Roman"/>
                 <w:noProof/>
                 <w:webHidden/>
               </w:rPr>
@@ -200,7 +242,7 @@
               <w:tab w:val="right" w:leader="dot" w:pos="9062"/>
             </w:tabs>
             <w:rPr>
-              <w:rFonts w:asciiTheme="minorHAnsi" w:eastAsiaTheme="minorEastAsia" w:hAnsiTheme="minorHAnsi"/>
+              <w:rFonts w:eastAsiaTheme="minorEastAsia" w:cs="Times New Roman"/>
               <w:noProof/>
               <w:sz w:val="22"/>
               <w:lang w:eastAsia="hu-HU"/>
@@ -210,12 +252,14 @@
             <w:r>
               <w:rPr>
                 <w:rStyle w:val="Hiperhivatkozs"/>
+                <w:rFonts w:cs="Times New Roman"/>
                 <w:noProof/>
               </w:rPr>
               <w:t>Lépések</w:t>
             </w:r>
             <w:r>
               <w:rPr>
+                <w:rFonts w:cs="Times New Roman"/>
                 <w:noProof/>
                 <w:webHidden/>
               </w:rPr>
@@ -223,6 +267,7 @@
             </w:r>
             <w:r>
               <w:rPr>
+                <w:rFonts w:cs="Times New Roman"/>
                 <w:noProof/>
                 <w:webHidden/>
               </w:rPr>
@@ -230,6 +275,7 @@
             </w:r>
             <w:r>
               <w:rPr>
+                <w:rFonts w:cs="Times New Roman"/>
                 <w:noProof/>
                 <w:webHidden/>
               </w:rPr>
@@ -237,12 +283,14 @@
             </w:r>
             <w:r>
               <w:rPr>
-                <w:noProof/>
-                <w:webHidden/>
-              </w:rPr>
-            </w:r>
-            <w:r>
-              <w:rPr>
+                <w:rFonts w:cs="Times New Roman"/>
+                <w:noProof/>
+                <w:webHidden/>
+              </w:rPr>
+            </w:r>
+            <w:r>
+              <w:rPr>
+                <w:rFonts w:cs="Times New Roman"/>
                 <w:noProof/>
                 <w:webHidden/>
               </w:rPr>
@@ -250,6 +298,7 @@
             </w:r>
             <w:r>
               <w:rPr>
+                <w:rFonts w:cs="Times New Roman"/>
                 <w:noProof/>
                 <w:webHidden/>
               </w:rPr>
@@ -257,6 +306,7 @@
             </w:r>
             <w:r>
               <w:rPr>
+                <w:rFonts w:cs="Times New Roman"/>
                 <w:noProof/>
                 <w:webHidden/>
               </w:rPr>
@@ -271,7 +321,7 @@
               <w:tab w:val="right" w:leader="dot" w:pos="9062"/>
             </w:tabs>
             <w:rPr>
-              <w:rFonts w:asciiTheme="minorHAnsi" w:eastAsiaTheme="minorEastAsia" w:hAnsiTheme="minorHAnsi"/>
+              <w:rFonts w:eastAsiaTheme="minorEastAsia" w:cs="Times New Roman"/>
               <w:noProof/>
               <w:sz w:val="22"/>
               <w:lang w:eastAsia="hu-HU"/>
@@ -281,12 +331,14 @@
             <w:r>
               <w:rPr>
                 <w:rStyle w:val="Hiperhivatkozs"/>
+                <w:rFonts w:cs="Times New Roman"/>
                 <w:noProof/>
               </w:rPr>
               <w:t>Képek</w:t>
             </w:r>
             <w:r>
               <w:rPr>
+                <w:rFonts w:cs="Times New Roman"/>
                 <w:noProof/>
                 <w:webHidden/>
               </w:rPr>
@@ -294,6 +346,7 @@
             </w:r>
             <w:r>
               <w:rPr>
+                <w:rFonts w:cs="Times New Roman"/>
                 <w:noProof/>
                 <w:webHidden/>
               </w:rPr>
@@ -301,6 +354,7 @@
             </w:r>
             <w:r>
               <w:rPr>
+                <w:rFonts w:cs="Times New Roman"/>
                 <w:noProof/>
                 <w:webHidden/>
               </w:rPr>
@@ -308,12 +362,14 @@
             </w:r>
             <w:r>
               <w:rPr>
-                <w:noProof/>
-                <w:webHidden/>
-              </w:rPr>
-            </w:r>
-            <w:r>
-              <w:rPr>
+                <w:rFonts w:cs="Times New Roman"/>
+                <w:noProof/>
+                <w:webHidden/>
+              </w:rPr>
+            </w:r>
+            <w:r>
+              <w:rPr>
+                <w:rFonts w:cs="Times New Roman"/>
                 <w:noProof/>
                 <w:webHidden/>
               </w:rPr>
@@ -321,6 +377,7 @@
             </w:r>
             <w:r>
               <w:rPr>
+                <w:rFonts w:cs="Times New Roman"/>
                 <w:noProof/>
                 <w:webHidden/>
               </w:rPr>
@@ -328,6 +385,7 @@
             </w:r>
             <w:r>
               <w:rPr>
+                <w:rFonts w:cs="Times New Roman"/>
                 <w:noProof/>
                 <w:webHidden/>
               </w:rPr>
@@ -342,7 +400,7 @@
               <w:tab w:val="right" w:leader="dot" w:pos="9062"/>
             </w:tabs>
             <w:rPr>
-              <w:rFonts w:asciiTheme="minorHAnsi" w:eastAsiaTheme="minorEastAsia" w:hAnsiTheme="minorHAnsi"/>
+              <w:rFonts w:eastAsiaTheme="minorEastAsia" w:cs="Times New Roman"/>
               <w:noProof/>
               <w:sz w:val="22"/>
               <w:lang w:eastAsia="hu-HU"/>
@@ -352,12 +410,14 @@
             <w:r>
               <w:rPr>
                 <w:rStyle w:val="Hiperhivatkozs"/>
+                <w:rFonts w:cs="Times New Roman"/>
                 <w:noProof/>
               </w:rPr>
               <w:t>Eredmény</w:t>
             </w:r>
             <w:r>
               <w:rPr>
+                <w:rFonts w:cs="Times New Roman"/>
                 <w:noProof/>
                 <w:webHidden/>
               </w:rPr>
@@ -365,6 +425,7 @@
             </w:r>
             <w:r>
               <w:rPr>
+                <w:rFonts w:cs="Times New Roman"/>
                 <w:noProof/>
                 <w:webHidden/>
               </w:rPr>
@@ -372,6 +433,7 @@
             </w:r>
             <w:r>
               <w:rPr>
+                <w:rFonts w:cs="Times New Roman"/>
                 <w:noProof/>
                 <w:webHidden/>
               </w:rPr>
@@ -379,12 +441,14 @@
             </w:r>
             <w:r>
               <w:rPr>
-                <w:noProof/>
-                <w:webHidden/>
-              </w:rPr>
-            </w:r>
-            <w:r>
-              <w:rPr>
+                <w:rFonts w:cs="Times New Roman"/>
+                <w:noProof/>
+                <w:webHidden/>
+              </w:rPr>
+            </w:r>
+            <w:r>
+              <w:rPr>
+                <w:rFonts w:cs="Times New Roman"/>
                 <w:noProof/>
                 <w:webHidden/>
               </w:rPr>
@@ -392,6 +456,7 @@
             </w:r>
             <w:r>
               <w:rPr>
+                <w:rFonts w:cs="Times New Roman"/>
                 <w:noProof/>
                 <w:webHidden/>
               </w:rPr>
@@ -399,6 +464,7 @@
             </w:r>
             <w:r>
               <w:rPr>
+                <w:rFonts w:cs="Times New Roman"/>
                 <w:noProof/>
                 <w:webHidden/>
               </w:rPr>
@@ -413,7 +479,7 @@
               <w:tab w:val="right" w:leader="dot" w:pos="9062"/>
             </w:tabs>
             <w:rPr>
-              <w:rFonts w:asciiTheme="minorHAnsi" w:eastAsiaTheme="minorEastAsia" w:hAnsiTheme="minorHAnsi"/>
+              <w:rFonts w:eastAsiaTheme="minorEastAsia" w:cs="Times New Roman"/>
               <w:noProof/>
               <w:sz w:val="22"/>
               <w:lang w:eastAsia="hu-HU"/>
@@ -423,12 +489,14 @@
             <w:r>
               <w:rPr>
                 <w:rStyle w:val="Hiperhivatkozs"/>
+                <w:rFonts w:cs="Times New Roman"/>
                 <w:noProof/>
               </w:rPr>
               <w:t>Időzóna módosítás</w:t>
             </w:r>
             <w:r>
               <w:rPr>
+                <w:rFonts w:cs="Times New Roman"/>
                 <w:noProof/>
                 <w:webHidden/>
               </w:rPr>
@@ -436,6 +504,7 @@
             </w:r>
             <w:r>
               <w:rPr>
+                <w:rFonts w:cs="Times New Roman"/>
                 <w:noProof/>
                 <w:webHidden/>
               </w:rPr>
@@ -443,6 +512,7 @@
             </w:r>
             <w:r>
               <w:rPr>
+                <w:rFonts w:cs="Times New Roman"/>
                 <w:noProof/>
                 <w:webHidden/>
               </w:rPr>
@@ -450,12 +520,14 @@
             </w:r>
             <w:r>
               <w:rPr>
-                <w:noProof/>
-                <w:webHidden/>
-              </w:rPr>
-            </w:r>
-            <w:r>
-              <w:rPr>
+                <w:rFonts w:cs="Times New Roman"/>
+                <w:noProof/>
+                <w:webHidden/>
+              </w:rPr>
+            </w:r>
+            <w:r>
+              <w:rPr>
+                <w:rFonts w:cs="Times New Roman"/>
                 <w:noProof/>
                 <w:webHidden/>
               </w:rPr>
@@ -463,6 +535,7 @@
             </w:r>
             <w:r>
               <w:rPr>
+                <w:rFonts w:cs="Times New Roman"/>
                 <w:noProof/>
                 <w:webHidden/>
               </w:rPr>
@@ -470,6 +543,7 @@
             </w:r>
             <w:r>
               <w:rPr>
+                <w:rFonts w:cs="Times New Roman"/>
                 <w:noProof/>
                 <w:webHidden/>
               </w:rPr>
@@ -484,7 +558,7 @@
               <w:tab w:val="right" w:leader="dot" w:pos="9062"/>
             </w:tabs>
             <w:rPr>
-              <w:rFonts w:asciiTheme="minorHAnsi" w:eastAsiaTheme="minorEastAsia" w:hAnsiTheme="minorHAnsi"/>
+              <w:rFonts w:eastAsiaTheme="minorEastAsia" w:cs="Times New Roman"/>
               <w:noProof/>
               <w:sz w:val="22"/>
               <w:lang w:eastAsia="hu-HU"/>
@@ -494,12 +568,14 @@
             <w:r>
               <w:rPr>
                 <w:rStyle w:val="Hiperhivatkozs"/>
+                <w:rFonts w:cs="Times New Roman"/>
                 <w:noProof/>
               </w:rPr>
               <w:t>Cél</w:t>
             </w:r>
             <w:r>
               <w:rPr>
+                <w:rFonts w:cs="Times New Roman"/>
                 <w:noProof/>
                 <w:webHidden/>
               </w:rPr>
@@ -507,6 +583,7 @@
             </w:r>
             <w:r>
               <w:rPr>
+                <w:rFonts w:cs="Times New Roman"/>
                 <w:noProof/>
                 <w:webHidden/>
               </w:rPr>
@@ -514,6 +591,7 @@
             </w:r>
             <w:r>
               <w:rPr>
+                <w:rFonts w:cs="Times New Roman"/>
                 <w:noProof/>
                 <w:webHidden/>
               </w:rPr>
@@ -521,12 +599,14 @@
             </w:r>
             <w:r>
               <w:rPr>
-                <w:noProof/>
-                <w:webHidden/>
-              </w:rPr>
-            </w:r>
-            <w:r>
-              <w:rPr>
+                <w:rFonts w:cs="Times New Roman"/>
+                <w:noProof/>
+                <w:webHidden/>
+              </w:rPr>
+            </w:r>
+            <w:r>
+              <w:rPr>
+                <w:rFonts w:cs="Times New Roman"/>
                 <w:noProof/>
                 <w:webHidden/>
               </w:rPr>
@@ -534,6 +614,7 @@
             </w:r>
             <w:r>
               <w:rPr>
+                <w:rFonts w:cs="Times New Roman"/>
                 <w:noProof/>
                 <w:webHidden/>
               </w:rPr>
@@ -541,6 +622,7 @@
             </w:r>
             <w:r>
               <w:rPr>
+                <w:rFonts w:cs="Times New Roman"/>
                 <w:noProof/>
                 <w:webHidden/>
               </w:rPr>
@@ -555,7 +637,7 @@
               <w:tab w:val="right" w:leader="dot" w:pos="9062"/>
             </w:tabs>
             <w:rPr>
-              <w:rFonts w:asciiTheme="minorHAnsi" w:eastAsiaTheme="minorEastAsia" w:hAnsiTheme="minorHAnsi"/>
+              <w:rFonts w:eastAsiaTheme="minorEastAsia" w:cs="Times New Roman"/>
               <w:noProof/>
               <w:sz w:val="22"/>
               <w:lang w:eastAsia="hu-HU"/>
@@ -565,12 +647,14 @@
             <w:r>
               <w:rPr>
                 <w:rStyle w:val="Hiperhivatkozs"/>
+                <w:rFonts w:cs="Times New Roman"/>
                 <w:noProof/>
               </w:rPr>
               <w:t>Lépések</w:t>
             </w:r>
             <w:r>
               <w:rPr>
+                <w:rFonts w:cs="Times New Roman"/>
                 <w:noProof/>
                 <w:webHidden/>
               </w:rPr>
@@ -578,6 +662,7 @@
             </w:r>
             <w:r>
               <w:rPr>
+                <w:rFonts w:cs="Times New Roman"/>
                 <w:noProof/>
                 <w:webHidden/>
               </w:rPr>
@@ -585,6 +670,7 @@
             </w:r>
             <w:r>
               <w:rPr>
+                <w:rFonts w:cs="Times New Roman"/>
                 <w:noProof/>
                 <w:webHidden/>
               </w:rPr>
@@ -592,12 +678,14 @@
             </w:r>
             <w:r>
               <w:rPr>
-                <w:noProof/>
-                <w:webHidden/>
-              </w:rPr>
-            </w:r>
-            <w:r>
-              <w:rPr>
+                <w:rFonts w:cs="Times New Roman"/>
+                <w:noProof/>
+                <w:webHidden/>
+              </w:rPr>
+            </w:r>
+            <w:r>
+              <w:rPr>
+                <w:rFonts w:cs="Times New Roman"/>
                 <w:noProof/>
                 <w:webHidden/>
               </w:rPr>
@@ -605,6 +693,7 @@
             </w:r>
             <w:r>
               <w:rPr>
+                <w:rFonts w:cs="Times New Roman"/>
                 <w:noProof/>
                 <w:webHidden/>
               </w:rPr>
@@ -612,6 +701,7 @@
             </w:r>
             <w:r>
               <w:rPr>
+                <w:rFonts w:cs="Times New Roman"/>
                 <w:noProof/>
                 <w:webHidden/>
               </w:rPr>
@@ -626,7 +716,7 @@
               <w:tab w:val="right" w:leader="dot" w:pos="9062"/>
             </w:tabs>
             <w:rPr>
-              <w:rFonts w:asciiTheme="minorHAnsi" w:eastAsiaTheme="minorEastAsia" w:hAnsiTheme="minorHAnsi"/>
+              <w:rFonts w:eastAsiaTheme="minorEastAsia" w:cs="Times New Roman"/>
               <w:noProof/>
               <w:sz w:val="22"/>
               <w:lang w:eastAsia="hu-HU"/>
@@ -636,12 +726,14 @@
             <w:r>
               <w:rPr>
                 <w:rStyle w:val="Hiperhivatkozs"/>
+                <w:rFonts w:cs="Times New Roman"/>
                 <w:noProof/>
               </w:rPr>
               <w:t>Képek</w:t>
             </w:r>
             <w:r>
               <w:rPr>
+                <w:rFonts w:cs="Times New Roman"/>
                 <w:noProof/>
                 <w:webHidden/>
               </w:rPr>
@@ -649,6 +741,7 @@
             </w:r>
             <w:r>
               <w:rPr>
+                <w:rFonts w:cs="Times New Roman"/>
                 <w:noProof/>
                 <w:webHidden/>
               </w:rPr>
@@ -656,6 +749,7 @@
             </w:r>
             <w:r>
               <w:rPr>
+                <w:rFonts w:cs="Times New Roman"/>
                 <w:noProof/>
                 <w:webHidden/>
               </w:rPr>
@@ -663,12 +757,14 @@
             </w:r>
             <w:r>
               <w:rPr>
-                <w:noProof/>
-                <w:webHidden/>
-              </w:rPr>
-            </w:r>
-            <w:r>
-              <w:rPr>
+                <w:rFonts w:cs="Times New Roman"/>
+                <w:noProof/>
+                <w:webHidden/>
+              </w:rPr>
+            </w:r>
+            <w:r>
+              <w:rPr>
+                <w:rFonts w:cs="Times New Roman"/>
                 <w:noProof/>
                 <w:webHidden/>
               </w:rPr>
@@ -676,6 +772,7 @@
             </w:r>
             <w:r>
               <w:rPr>
+                <w:rFonts w:cs="Times New Roman"/>
                 <w:noProof/>
                 <w:webHidden/>
               </w:rPr>
@@ -683,6 +780,7 @@
             </w:r>
             <w:r>
               <w:rPr>
+                <w:rFonts w:cs="Times New Roman"/>
                 <w:noProof/>
                 <w:webHidden/>
               </w:rPr>
@@ -697,7 +795,7 @@
               <w:tab w:val="right" w:leader="dot" w:pos="9062"/>
             </w:tabs>
             <w:rPr>
-              <w:rFonts w:asciiTheme="minorHAnsi" w:eastAsiaTheme="minorEastAsia" w:hAnsiTheme="minorHAnsi"/>
+              <w:rFonts w:eastAsiaTheme="minorEastAsia" w:cs="Times New Roman"/>
               <w:noProof/>
               <w:sz w:val="22"/>
               <w:lang w:eastAsia="hu-HU"/>
@@ -707,12 +805,14 @@
             <w:r>
               <w:rPr>
                 <w:rStyle w:val="Hiperhivatkozs"/>
+                <w:rFonts w:cs="Times New Roman"/>
                 <w:noProof/>
               </w:rPr>
               <w:t>Eredmény</w:t>
             </w:r>
             <w:r>
               <w:rPr>
+                <w:rFonts w:cs="Times New Roman"/>
                 <w:noProof/>
                 <w:webHidden/>
               </w:rPr>
@@ -720,6 +820,7 @@
             </w:r>
             <w:r>
               <w:rPr>
+                <w:rFonts w:cs="Times New Roman"/>
                 <w:noProof/>
                 <w:webHidden/>
               </w:rPr>
@@ -727,6 +828,7 @@
             </w:r>
             <w:r>
               <w:rPr>
+                <w:rFonts w:cs="Times New Roman"/>
                 <w:noProof/>
                 <w:webHidden/>
               </w:rPr>
@@ -734,12 +836,14 @@
             </w:r>
             <w:r>
               <w:rPr>
-                <w:noProof/>
-                <w:webHidden/>
-              </w:rPr>
-            </w:r>
-            <w:r>
-              <w:rPr>
+                <w:rFonts w:cs="Times New Roman"/>
+                <w:noProof/>
+                <w:webHidden/>
+              </w:rPr>
+            </w:r>
+            <w:r>
+              <w:rPr>
+                <w:rFonts w:cs="Times New Roman"/>
                 <w:noProof/>
                 <w:webHidden/>
               </w:rPr>
@@ -747,6 +851,7 @@
             </w:r>
             <w:r>
               <w:rPr>
+                <w:rFonts w:cs="Times New Roman"/>
                 <w:noProof/>
                 <w:webHidden/>
               </w:rPr>
@@ -754,6 +859,7 @@
             </w:r>
             <w:r>
               <w:rPr>
+                <w:rFonts w:cs="Times New Roman"/>
                 <w:noProof/>
                 <w:webHidden/>
               </w:rPr>
@@ -768,7 +874,7 @@
               <w:tab w:val="right" w:leader="dot" w:pos="9062"/>
             </w:tabs>
             <w:rPr>
-              <w:rFonts w:asciiTheme="minorHAnsi" w:eastAsiaTheme="minorEastAsia" w:hAnsiTheme="minorHAnsi"/>
+              <w:rFonts w:eastAsiaTheme="minorEastAsia" w:cs="Times New Roman"/>
               <w:noProof/>
               <w:sz w:val="22"/>
               <w:lang w:eastAsia="hu-HU"/>
@@ -778,12 +884,14 @@
             <w:r>
               <w:rPr>
                 <w:rStyle w:val="Hiperhivatkozs"/>
+                <w:rFonts w:cs="Times New Roman"/>
                 <w:noProof/>
               </w:rPr>
               <w:t>Betűméret módosítás</w:t>
             </w:r>
             <w:r>
               <w:rPr>
+                <w:rFonts w:cs="Times New Roman"/>
                 <w:noProof/>
                 <w:webHidden/>
               </w:rPr>
@@ -791,6 +899,7 @@
             </w:r>
             <w:r>
               <w:rPr>
+                <w:rFonts w:cs="Times New Roman"/>
                 <w:noProof/>
                 <w:webHidden/>
               </w:rPr>
@@ -798,6 +907,7 @@
             </w:r>
             <w:r>
               <w:rPr>
+                <w:rFonts w:cs="Times New Roman"/>
                 <w:noProof/>
                 <w:webHidden/>
               </w:rPr>
@@ -805,12 +915,14 @@
             </w:r>
             <w:r>
               <w:rPr>
-                <w:noProof/>
-                <w:webHidden/>
-              </w:rPr>
-            </w:r>
-            <w:r>
-              <w:rPr>
+                <w:rFonts w:cs="Times New Roman"/>
+                <w:noProof/>
+                <w:webHidden/>
+              </w:rPr>
+            </w:r>
+            <w:r>
+              <w:rPr>
+                <w:rFonts w:cs="Times New Roman"/>
                 <w:noProof/>
                 <w:webHidden/>
               </w:rPr>
@@ -818,6 +930,7 @@
             </w:r>
             <w:r>
               <w:rPr>
+                <w:rFonts w:cs="Times New Roman"/>
                 <w:noProof/>
                 <w:webHidden/>
               </w:rPr>
@@ -825,6 +938,7 @@
             </w:r>
             <w:r>
               <w:rPr>
+                <w:rFonts w:cs="Times New Roman"/>
                 <w:noProof/>
                 <w:webHidden/>
               </w:rPr>
@@ -839,7 +953,7 @@
               <w:tab w:val="right" w:leader="dot" w:pos="9062"/>
             </w:tabs>
             <w:rPr>
-              <w:rFonts w:asciiTheme="minorHAnsi" w:eastAsiaTheme="minorEastAsia" w:hAnsiTheme="minorHAnsi"/>
+              <w:rFonts w:eastAsiaTheme="minorEastAsia" w:cs="Times New Roman"/>
               <w:noProof/>
               <w:sz w:val="22"/>
               <w:lang w:eastAsia="hu-HU"/>
@@ -849,12 +963,14 @@
             <w:r>
               <w:rPr>
                 <w:rStyle w:val="Hiperhivatkozs"/>
+                <w:rFonts w:cs="Times New Roman"/>
                 <w:noProof/>
               </w:rPr>
               <w:t>Cél</w:t>
             </w:r>
             <w:r>
               <w:rPr>
+                <w:rFonts w:cs="Times New Roman"/>
                 <w:noProof/>
                 <w:webHidden/>
               </w:rPr>
@@ -862,6 +978,7 @@
             </w:r>
             <w:r>
               <w:rPr>
+                <w:rFonts w:cs="Times New Roman"/>
                 <w:noProof/>
                 <w:webHidden/>
               </w:rPr>
@@ -869,6 +986,7 @@
             </w:r>
             <w:r>
               <w:rPr>
+                <w:rFonts w:cs="Times New Roman"/>
                 <w:noProof/>
                 <w:webHidden/>
               </w:rPr>
@@ -876,12 +994,14 @@
             </w:r>
             <w:r>
               <w:rPr>
-                <w:noProof/>
-                <w:webHidden/>
-              </w:rPr>
-            </w:r>
-            <w:r>
-              <w:rPr>
+                <w:rFonts w:cs="Times New Roman"/>
+                <w:noProof/>
+                <w:webHidden/>
+              </w:rPr>
+            </w:r>
+            <w:r>
+              <w:rPr>
+                <w:rFonts w:cs="Times New Roman"/>
                 <w:noProof/>
                 <w:webHidden/>
               </w:rPr>
@@ -889,6 +1009,7 @@
             </w:r>
             <w:r>
               <w:rPr>
+                <w:rFonts w:cs="Times New Roman"/>
                 <w:noProof/>
                 <w:webHidden/>
               </w:rPr>
@@ -896,6 +1017,7 @@
             </w:r>
             <w:r>
               <w:rPr>
+                <w:rFonts w:cs="Times New Roman"/>
                 <w:noProof/>
                 <w:webHidden/>
               </w:rPr>
@@ -910,7 +1032,7 @@
               <w:tab w:val="right" w:leader="dot" w:pos="9062"/>
             </w:tabs>
             <w:rPr>
-              <w:rFonts w:asciiTheme="minorHAnsi" w:eastAsiaTheme="minorEastAsia" w:hAnsiTheme="minorHAnsi"/>
+              <w:rFonts w:eastAsiaTheme="minorEastAsia" w:cs="Times New Roman"/>
               <w:noProof/>
               <w:sz w:val="22"/>
               <w:lang w:eastAsia="hu-HU"/>
@@ -920,12 +1042,14 @@
             <w:r>
               <w:rPr>
                 <w:rStyle w:val="Hiperhivatkozs"/>
+                <w:rFonts w:cs="Times New Roman"/>
                 <w:noProof/>
               </w:rPr>
               <w:t>Lépések</w:t>
             </w:r>
             <w:r>
               <w:rPr>
+                <w:rFonts w:cs="Times New Roman"/>
                 <w:noProof/>
                 <w:webHidden/>
               </w:rPr>
@@ -933,6 +1057,7 @@
             </w:r>
             <w:r>
               <w:rPr>
+                <w:rFonts w:cs="Times New Roman"/>
                 <w:noProof/>
                 <w:webHidden/>
               </w:rPr>
@@ -940,6 +1065,7 @@
             </w:r>
             <w:r>
               <w:rPr>
+                <w:rFonts w:cs="Times New Roman"/>
                 <w:noProof/>
                 <w:webHidden/>
               </w:rPr>
@@ -947,12 +1073,14 @@
             </w:r>
             <w:r>
               <w:rPr>
-                <w:noProof/>
-                <w:webHidden/>
-              </w:rPr>
-            </w:r>
-            <w:r>
-              <w:rPr>
+                <w:rFonts w:cs="Times New Roman"/>
+                <w:noProof/>
+                <w:webHidden/>
+              </w:rPr>
+            </w:r>
+            <w:r>
+              <w:rPr>
+                <w:rFonts w:cs="Times New Roman"/>
                 <w:noProof/>
                 <w:webHidden/>
               </w:rPr>
@@ -960,6 +1088,7 @@
             </w:r>
             <w:r>
               <w:rPr>
+                <w:rFonts w:cs="Times New Roman"/>
                 <w:noProof/>
                 <w:webHidden/>
               </w:rPr>
@@ -967,6 +1096,7 @@
             </w:r>
             <w:r>
               <w:rPr>
+                <w:rFonts w:cs="Times New Roman"/>
                 <w:noProof/>
                 <w:webHidden/>
               </w:rPr>
@@ -981,7 +1111,7 @@
               <w:tab w:val="right" w:leader="dot" w:pos="9062"/>
             </w:tabs>
             <w:rPr>
-              <w:rFonts w:asciiTheme="minorHAnsi" w:eastAsiaTheme="minorEastAsia" w:hAnsiTheme="minorHAnsi"/>
+              <w:rFonts w:eastAsiaTheme="minorEastAsia" w:cs="Times New Roman"/>
               <w:noProof/>
               <w:sz w:val="22"/>
               <w:lang w:eastAsia="hu-HU"/>
@@ -991,12 +1121,14 @@
             <w:r>
               <w:rPr>
                 <w:rStyle w:val="Hiperhivatkozs"/>
+                <w:rFonts w:cs="Times New Roman"/>
                 <w:noProof/>
               </w:rPr>
               <w:t>Képek</w:t>
             </w:r>
             <w:r>
               <w:rPr>
+                <w:rFonts w:cs="Times New Roman"/>
                 <w:noProof/>
                 <w:webHidden/>
               </w:rPr>
@@ -1004,6 +1136,7 @@
             </w:r>
             <w:r>
               <w:rPr>
+                <w:rFonts w:cs="Times New Roman"/>
                 <w:noProof/>
                 <w:webHidden/>
               </w:rPr>
@@ -1011,6 +1144,7 @@
             </w:r>
             <w:r>
               <w:rPr>
+                <w:rFonts w:cs="Times New Roman"/>
                 <w:noProof/>
                 <w:webHidden/>
               </w:rPr>
@@ -1018,12 +1152,14 @@
             </w:r>
             <w:r>
               <w:rPr>
-                <w:noProof/>
-                <w:webHidden/>
-              </w:rPr>
-            </w:r>
-            <w:r>
-              <w:rPr>
+                <w:rFonts w:cs="Times New Roman"/>
+                <w:noProof/>
+                <w:webHidden/>
+              </w:rPr>
+            </w:r>
+            <w:r>
+              <w:rPr>
+                <w:rFonts w:cs="Times New Roman"/>
                 <w:noProof/>
                 <w:webHidden/>
               </w:rPr>
@@ -1031,6 +1167,7 @@
             </w:r>
             <w:r>
               <w:rPr>
+                <w:rFonts w:cs="Times New Roman"/>
                 <w:noProof/>
                 <w:webHidden/>
               </w:rPr>
@@ -1038,6 +1175,7 @@
             </w:r>
             <w:r>
               <w:rPr>
+                <w:rFonts w:cs="Times New Roman"/>
                 <w:noProof/>
                 <w:webHidden/>
               </w:rPr>
@@ -1052,7 +1190,7 @@
               <w:tab w:val="right" w:leader="dot" w:pos="9062"/>
             </w:tabs>
             <w:rPr>
-              <w:rFonts w:asciiTheme="minorHAnsi" w:eastAsiaTheme="minorEastAsia" w:hAnsiTheme="minorHAnsi"/>
+              <w:rFonts w:eastAsiaTheme="minorEastAsia" w:cs="Times New Roman"/>
               <w:noProof/>
               <w:sz w:val="22"/>
               <w:lang w:eastAsia="hu-HU"/>
@@ -1062,12 +1200,14 @@
             <w:r>
               <w:rPr>
                 <w:rStyle w:val="Hiperhivatkozs"/>
+                <w:rFonts w:cs="Times New Roman"/>
                 <w:noProof/>
               </w:rPr>
               <w:t>Eredmény</w:t>
             </w:r>
             <w:r>
               <w:rPr>
+                <w:rFonts w:cs="Times New Roman"/>
                 <w:noProof/>
                 <w:webHidden/>
               </w:rPr>
@@ -1075,6 +1215,7 @@
             </w:r>
             <w:r>
               <w:rPr>
+                <w:rFonts w:cs="Times New Roman"/>
                 <w:noProof/>
                 <w:webHidden/>
               </w:rPr>
@@ -1082,6 +1223,7 @@
             </w:r>
             <w:r>
               <w:rPr>
+                <w:rFonts w:cs="Times New Roman"/>
                 <w:noProof/>
                 <w:webHidden/>
               </w:rPr>
@@ -1089,12 +1231,14 @@
             </w:r>
             <w:r>
               <w:rPr>
-                <w:noProof/>
-                <w:webHidden/>
-              </w:rPr>
-            </w:r>
-            <w:r>
-              <w:rPr>
+                <w:rFonts w:cs="Times New Roman"/>
+                <w:noProof/>
+                <w:webHidden/>
+              </w:rPr>
+            </w:r>
+            <w:r>
+              <w:rPr>
+                <w:rFonts w:cs="Times New Roman"/>
                 <w:noProof/>
                 <w:webHidden/>
               </w:rPr>
@@ -1102,6 +1246,7 @@
             </w:r>
             <w:r>
               <w:rPr>
+                <w:rFonts w:cs="Times New Roman"/>
                 <w:noProof/>
                 <w:webHidden/>
               </w:rPr>
@@ -1109,6 +1254,7 @@
             </w:r>
             <w:r>
               <w:rPr>
+                <w:rFonts w:cs="Times New Roman"/>
                 <w:noProof/>
                 <w:webHidden/>
               </w:rPr>
@@ -1123,7 +1269,7 @@
               <w:tab w:val="right" w:leader="dot" w:pos="9062"/>
             </w:tabs>
             <w:rPr>
-              <w:rFonts w:asciiTheme="minorHAnsi" w:eastAsiaTheme="minorEastAsia" w:hAnsiTheme="minorHAnsi"/>
+              <w:rFonts w:eastAsiaTheme="minorEastAsia" w:cs="Times New Roman"/>
               <w:noProof/>
               <w:sz w:val="22"/>
               <w:lang w:eastAsia="hu-HU"/>
@@ -1133,12 +1279,14 @@
             <w:r>
               <w:rPr>
                 <w:rStyle w:val="Hiperhivatkozs"/>
+                <w:rFonts w:cs="Times New Roman"/>
                 <w:noProof/>
               </w:rPr>
               <w:t>Éjszakai mód</w:t>
             </w:r>
             <w:r>
               <w:rPr>
+                <w:rFonts w:cs="Times New Roman"/>
                 <w:noProof/>
                 <w:webHidden/>
               </w:rPr>
@@ -1146,6 +1294,7 @@
             </w:r>
             <w:r>
               <w:rPr>
+                <w:rFonts w:cs="Times New Roman"/>
                 <w:noProof/>
                 <w:webHidden/>
               </w:rPr>
@@ -1153,6 +1302,7 @@
             </w:r>
             <w:r>
               <w:rPr>
+                <w:rFonts w:cs="Times New Roman"/>
                 <w:noProof/>
                 <w:webHidden/>
               </w:rPr>
@@ -1160,12 +1310,14 @@
             </w:r>
             <w:r>
               <w:rPr>
-                <w:noProof/>
-                <w:webHidden/>
-              </w:rPr>
-            </w:r>
-            <w:r>
-              <w:rPr>
+                <w:rFonts w:cs="Times New Roman"/>
+                <w:noProof/>
+                <w:webHidden/>
+              </w:rPr>
+            </w:r>
+            <w:r>
+              <w:rPr>
+                <w:rFonts w:cs="Times New Roman"/>
                 <w:noProof/>
                 <w:webHidden/>
               </w:rPr>
@@ -1173,6 +1325,7 @@
             </w:r>
             <w:r>
               <w:rPr>
+                <w:rFonts w:cs="Times New Roman"/>
                 <w:noProof/>
                 <w:webHidden/>
               </w:rPr>
@@ -1180,6 +1333,7 @@
             </w:r>
             <w:r>
               <w:rPr>
+                <w:rFonts w:cs="Times New Roman"/>
                 <w:noProof/>
                 <w:webHidden/>
               </w:rPr>
@@ -1194,7 +1348,7 @@
               <w:tab w:val="right" w:leader="dot" w:pos="9062"/>
             </w:tabs>
             <w:rPr>
-              <w:rFonts w:asciiTheme="minorHAnsi" w:eastAsiaTheme="minorEastAsia" w:hAnsiTheme="minorHAnsi"/>
+              <w:rFonts w:eastAsiaTheme="minorEastAsia" w:cs="Times New Roman"/>
               <w:noProof/>
               <w:sz w:val="22"/>
               <w:lang w:eastAsia="hu-HU"/>
@@ -1204,12 +1358,14 @@
             <w:r>
               <w:rPr>
                 <w:rStyle w:val="Hiperhivatkozs"/>
+                <w:rFonts w:cs="Times New Roman"/>
                 <w:noProof/>
               </w:rPr>
               <w:t>Cél</w:t>
             </w:r>
             <w:r>
               <w:rPr>
+                <w:rFonts w:cs="Times New Roman"/>
                 <w:noProof/>
                 <w:webHidden/>
               </w:rPr>
@@ -1217,6 +1373,7 @@
             </w:r>
             <w:r>
               <w:rPr>
+                <w:rFonts w:cs="Times New Roman"/>
                 <w:noProof/>
                 <w:webHidden/>
               </w:rPr>
@@ -1224,6 +1381,7 @@
             </w:r>
             <w:r>
               <w:rPr>
+                <w:rFonts w:cs="Times New Roman"/>
                 <w:noProof/>
                 <w:webHidden/>
               </w:rPr>
@@ -1231,12 +1389,14 @@
             </w:r>
             <w:r>
               <w:rPr>
-                <w:noProof/>
-                <w:webHidden/>
-              </w:rPr>
-            </w:r>
-            <w:r>
-              <w:rPr>
+                <w:rFonts w:cs="Times New Roman"/>
+                <w:noProof/>
+                <w:webHidden/>
+              </w:rPr>
+            </w:r>
+            <w:r>
+              <w:rPr>
+                <w:rFonts w:cs="Times New Roman"/>
                 <w:noProof/>
                 <w:webHidden/>
               </w:rPr>
@@ -1244,6 +1404,7 @@
             </w:r>
             <w:r>
               <w:rPr>
+                <w:rFonts w:cs="Times New Roman"/>
                 <w:noProof/>
                 <w:webHidden/>
               </w:rPr>
@@ -1251,6 +1412,7 @@
             </w:r>
             <w:r>
               <w:rPr>
+                <w:rFonts w:cs="Times New Roman"/>
                 <w:noProof/>
                 <w:webHidden/>
               </w:rPr>
@@ -1265,7 +1427,7 @@
               <w:tab w:val="right" w:leader="dot" w:pos="9062"/>
             </w:tabs>
             <w:rPr>
-              <w:rFonts w:asciiTheme="minorHAnsi" w:eastAsiaTheme="minorEastAsia" w:hAnsiTheme="minorHAnsi"/>
+              <w:rFonts w:eastAsiaTheme="minorEastAsia" w:cs="Times New Roman"/>
               <w:noProof/>
               <w:sz w:val="22"/>
               <w:lang w:eastAsia="hu-HU"/>
@@ -1275,12 +1437,14 @@
             <w:r>
               <w:rPr>
                 <w:rStyle w:val="Hiperhivatkozs"/>
+                <w:rFonts w:cs="Times New Roman"/>
                 <w:noProof/>
               </w:rPr>
               <w:t>Lépések</w:t>
             </w:r>
             <w:r>
               <w:rPr>
+                <w:rFonts w:cs="Times New Roman"/>
                 <w:noProof/>
                 <w:webHidden/>
               </w:rPr>
@@ -1288,6 +1452,7 @@
             </w:r>
             <w:r>
               <w:rPr>
+                <w:rFonts w:cs="Times New Roman"/>
                 <w:noProof/>
                 <w:webHidden/>
               </w:rPr>
@@ -1295,6 +1460,7 @@
             </w:r>
             <w:r>
               <w:rPr>
+                <w:rFonts w:cs="Times New Roman"/>
                 <w:noProof/>
                 <w:webHidden/>
               </w:rPr>
@@ -1302,12 +1468,14 @@
             </w:r>
             <w:r>
               <w:rPr>
-                <w:noProof/>
-                <w:webHidden/>
-              </w:rPr>
-            </w:r>
-            <w:r>
-              <w:rPr>
+                <w:rFonts w:cs="Times New Roman"/>
+                <w:noProof/>
+                <w:webHidden/>
+              </w:rPr>
+            </w:r>
+            <w:r>
+              <w:rPr>
+                <w:rFonts w:cs="Times New Roman"/>
                 <w:noProof/>
                 <w:webHidden/>
               </w:rPr>
@@ -1315,6 +1483,7 @@
             </w:r>
             <w:r>
               <w:rPr>
+                <w:rFonts w:cs="Times New Roman"/>
                 <w:noProof/>
                 <w:webHidden/>
               </w:rPr>
@@ -1322,6 +1491,7 @@
             </w:r>
             <w:r>
               <w:rPr>
+                <w:rFonts w:cs="Times New Roman"/>
                 <w:noProof/>
                 <w:webHidden/>
               </w:rPr>
@@ -1336,7 +1506,7 @@
               <w:tab w:val="right" w:leader="dot" w:pos="9062"/>
             </w:tabs>
             <w:rPr>
-              <w:rFonts w:asciiTheme="minorHAnsi" w:eastAsiaTheme="minorEastAsia" w:hAnsiTheme="minorHAnsi"/>
+              <w:rFonts w:eastAsiaTheme="minorEastAsia" w:cs="Times New Roman"/>
               <w:noProof/>
               <w:sz w:val="22"/>
               <w:lang w:eastAsia="hu-HU"/>
@@ -1346,12 +1516,14 @@
             <w:r>
               <w:rPr>
                 <w:rStyle w:val="Hiperhivatkozs"/>
+                <w:rFonts w:cs="Times New Roman"/>
                 <w:noProof/>
               </w:rPr>
               <w:t>Képek</w:t>
             </w:r>
             <w:r>
               <w:rPr>
+                <w:rFonts w:cs="Times New Roman"/>
                 <w:noProof/>
                 <w:webHidden/>
               </w:rPr>
@@ -1359,6 +1531,7 @@
             </w:r>
             <w:r>
               <w:rPr>
+                <w:rFonts w:cs="Times New Roman"/>
                 <w:noProof/>
                 <w:webHidden/>
               </w:rPr>
@@ -1366,6 +1539,7 @@
             </w:r>
             <w:r>
               <w:rPr>
+                <w:rFonts w:cs="Times New Roman"/>
                 <w:noProof/>
                 <w:webHidden/>
               </w:rPr>
@@ -1373,12 +1547,14 @@
             </w:r>
             <w:r>
               <w:rPr>
-                <w:noProof/>
-                <w:webHidden/>
-              </w:rPr>
-            </w:r>
-            <w:r>
-              <w:rPr>
+                <w:rFonts w:cs="Times New Roman"/>
+                <w:noProof/>
+                <w:webHidden/>
+              </w:rPr>
+            </w:r>
+            <w:r>
+              <w:rPr>
+                <w:rFonts w:cs="Times New Roman"/>
                 <w:noProof/>
                 <w:webHidden/>
               </w:rPr>
@@ -1386,6 +1562,7 @@
             </w:r>
             <w:r>
               <w:rPr>
+                <w:rFonts w:cs="Times New Roman"/>
                 <w:noProof/>
                 <w:webHidden/>
               </w:rPr>
@@ -1393,6 +1570,7 @@
             </w:r>
             <w:r>
               <w:rPr>
+                <w:rFonts w:cs="Times New Roman"/>
                 <w:noProof/>
                 <w:webHidden/>
               </w:rPr>
@@ -1407,7 +1585,7 @@
               <w:tab w:val="right" w:leader="dot" w:pos="9062"/>
             </w:tabs>
             <w:rPr>
-              <w:rFonts w:asciiTheme="minorHAnsi" w:eastAsiaTheme="minorEastAsia" w:hAnsiTheme="minorHAnsi"/>
+              <w:rFonts w:eastAsiaTheme="minorEastAsia" w:cs="Times New Roman"/>
               <w:noProof/>
               <w:sz w:val="22"/>
               <w:lang w:eastAsia="hu-HU"/>
@@ -1417,12 +1595,14 @@
             <w:r>
               <w:rPr>
                 <w:rStyle w:val="Hiperhivatkozs"/>
+                <w:rFonts w:cs="Times New Roman"/>
                 <w:noProof/>
               </w:rPr>
               <w:t>Eredmény</w:t>
             </w:r>
             <w:r>
               <w:rPr>
+                <w:rFonts w:cs="Times New Roman"/>
                 <w:noProof/>
                 <w:webHidden/>
               </w:rPr>
@@ -1430,6 +1610,7 @@
             </w:r>
             <w:r>
               <w:rPr>
+                <w:rFonts w:cs="Times New Roman"/>
                 <w:noProof/>
                 <w:webHidden/>
               </w:rPr>
@@ -1437,6 +1618,7 @@
             </w:r>
             <w:r>
               <w:rPr>
+                <w:rFonts w:cs="Times New Roman"/>
                 <w:noProof/>
                 <w:webHidden/>
               </w:rPr>
@@ -1444,12 +1626,14 @@
             </w:r>
             <w:r>
               <w:rPr>
-                <w:noProof/>
-                <w:webHidden/>
-              </w:rPr>
-            </w:r>
-            <w:r>
-              <w:rPr>
+                <w:rFonts w:cs="Times New Roman"/>
+                <w:noProof/>
+                <w:webHidden/>
+              </w:rPr>
+            </w:r>
+            <w:r>
+              <w:rPr>
+                <w:rFonts w:cs="Times New Roman"/>
                 <w:noProof/>
                 <w:webHidden/>
               </w:rPr>
@@ -1457,6 +1641,7 @@
             </w:r>
             <w:r>
               <w:rPr>
+                <w:rFonts w:cs="Times New Roman"/>
                 <w:noProof/>
                 <w:webHidden/>
               </w:rPr>
@@ -1464,6 +1649,7 @@
             </w:r>
             <w:r>
               <w:rPr>
+                <w:rFonts w:cs="Times New Roman"/>
                 <w:noProof/>
                 <w:webHidden/>
               </w:rPr>
@@ -1478,7 +1664,7 @@
               <w:tab w:val="right" w:leader="dot" w:pos="9062"/>
             </w:tabs>
             <w:rPr>
-              <w:rFonts w:asciiTheme="minorHAnsi" w:eastAsiaTheme="minorEastAsia" w:hAnsiTheme="minorHAnsi"/>
+              <w:rFonts w:eastAsiaTheme="minorEastAsia" w:cs="Times New Roman"/>
               <w:noProof/>
               <w:sz w:val="22"/>
               <w:lang w:eastAsia="hu-HU"/>
@@ -1488,12 +1674,14 @@
             <w:r>
               <w:rPr>
                 <w:rStyle w:val="Hiperhivatkozs"/>
+                <w:rFonts w:cs="Times New Roman"/>
                 <w:noProof/>
               </w:rPr>
               <w:t>Használhatóság</w:t>
             </w:r>
             <w:r>
               <w:rPr>
+                <w:rFonts w:cs="Times New Roman"/>
                 <w:noProof/>
                 <w:webHidden/>
               </w:rPr>
@@ -1501,6 +1689,7 @@
             </w:r>
             <w:r>
               <w:rPr>
+                <w:rFonts w:cs="Times New Roman"/>
                 <w:noProof/>
                 <w:webHidden/>
               </w:rPr>
@@ -1508,6 +1697,7 @@
             </w:r>
             <w:r>
               <w:rPr>
+                <w:rFonts w:cs="Times New Roman"/>
                 <w:noProof/>
                 <w:webHidden/>
               </w:rPr>
@@ -1515,12 +1705,14 @@
             </w:r>
             <w:r>
               <w:rPr>
-                <w:noProof/>
-                <w:webHidden/>
-              </w:rPr>
-            </w:r>
-            <w:r>
-              <w:rPr>
+                <w:rFonts w:cs="Times New Roman"/>
+                <w:noProof/>
+                <w:webHidden/>
+              </w:rPr>
+            </w:r>
+            <w:r>
+              <w:rPr>
+                <w:rFonts w:cs="Times New Roman"/>
                 <w:noProof/>
                 <w:webHidden/>
               </w:rPr>
@@ -1528,6 +1720,7 @@
             </w:r>
             <w:r>
               <w:rPr>
+                <w:rFonts w:cs="Times New Roman"/>
                 <w:noProof/>
                 <w:webHidden/>
               </w:rPr>
@@ -1535,6 +1728,7 @@
             </w:r>
             <w:r>
               <w:rPr>
+                <w:rFonts w:cs="Times New Roman"/>
                 <w:noProof/>
                 <w:webHidden/>
               </w:rPr>
@@ -1549,7 +1743,7 @@
               <w:tab w:val="right" w:leader="dot" w:pos="9062"/>
             </w:tabs>
             <w:rPr>
-              <w:rFonts w:asciiTheme="minorHAnsi" w:eastAsiaTheme="minorEastAsia" w:hAnsiTheme="minorHAnsi"/>
+              <w:rFonts w:eastAsiaTheme="minorEastAsia" w:cs="Times New Roman"/>
               <w:noProof/>
               <w:sz w:val="22"/>
               <w:lang w:eastAsia="hu-HU"/>
@@ -1559,12 +1753,14 @@
             <w:r>
               <w:rPr>
                 <w:rStyle w:val="Hiperhivatkozs"/>
+                <w:rFonts w:cs="Times New Roman"/>
                 <w:noProof/>
               </w:rPr>
               <w:t>Cél</w:t>
             </w:r>
             <w:r>
               <w:rPr>
+                <w:rFonts w:cs="Times New Roman"/>
                 <w:noProof/>
                 <w:webHidden/>
               </w:rPr>
@@ -1572,6 +1768,7 @@
             </w:r>
             <w:r>
               <w:rPr>
+                <w:rFonts w:cs="Times New Roman"/>
                 <w:noProof/>
                 <w:webHidden/>
               </w:rPr>
@@ -1579,6 +1776,7 @@
             </w:r>
             <w:r>
               <w:rPr>
+                <w:rFonts w:cs="Times New Roman"/>
                 <w:noProof/>
                 <w:webHidden/>
               </w:rPr>
@@ -1586,12 +1784,14 @@
             </w:r>
             <w:r>
               <w:rPr>
-                <w:noProof/>
-                <w:webHidden/>
-              </w:rPr>
-            </w:r>
-            <w:r>
-              <w:rPr>
+                <w:rFonts w:cs="Times New Roman"/>
+                <w:noProof/>
+                <w:webHidden/>
+              </w:rPr>
+            </w:r>
+            <w:r>
+              <w:rPr>
+                <w:rFonts w:cs="Times New Roman"/>
                 <w:noProof/>
                 <w:webHidden/>
               </w:rPr>
@@ -1599,6 +1799,7 @@
             </w:r>
             <w:r>
               <w:rPr>
+                <w:rFonts w:cs="Times New Roman"/>
                 <w:noProof/>
                 <w:webHidden/>
               </w:rPr>
@@ -1606,6 +1807,7 @@
             </w:r>
             <w:r>
               <w:rPr>
+                <w:rFonts w:cs="Times New Roman"/>
                 <w:noProof/>
                 <w:webHidden/>
               </w:rPr>
@@ -1620,7 +1822,7 @@
               <w:tab w:val="right" w:leader="dot" w:pos="9062"/>
             </w:tabs>
             <w:rPr>
-              <w:rFonts w:asciiTheme="minorHAnsi" w:eastAsiaTheme="minorEastAsia" w:hAnsiTheme="minorHAnsi"/>
+              <w:rFonts w:eastAsiaTheme="minorEastAsia" w:cs="Times New Roman"/>
               <w:noProof/>
               <w:sz w:val="22"/>
               <w:lang w:eastAsia="hu-HU"/>
@@ -1630,12 +1832,14 @@
             <w:r>
               <w:rPr>
                 <w:rStyle w:val="Hiperhivatkozs"/>
+                <w:rFonts w:cs="Times New Roman"/>
                 <w:noProof/>
               </w:rPr>
               <w:t>Lépések</w:t>
             </w:r>
             <w:r>
               <w:rPr>
+                <w:rFonts w:cs="Times New Roman"/>
                 <w:noProof/>
                 <w:webHidden/>
               </w:rPr>
@@ -1643,6 +1847,7 @@
             </w:r>
             <w:r>
               <w:rPr>
+                <w:rFonts w:cs="Times New Roman"/>
                 <w:noProof/>
                 <w:webHidden/>
               </w:rPr>
@@ -1650,6 +1855,7 @@
             </w:r>
             <w:r>
               <w:rPr>
+                <w:rFonts w:cs="Times New Roman"/>
                 <w:noProof/>
                 <w:webHidden/>
               </w:rPr>
@@ -1657,12 +1863,14 @@
             </w:r>
             <w:r>
               <w:rPr>
-                <w:noProof/>
-                <w:webHidden/>
-              </w:rPr>
-            </w:r>
-            <w:r>
-              <w:rPr>
+                <w:rFonts w:cs="Times New Roman"/>
+                <w:noProof/>
+                <w:webHidden/>
+              </w:rPr>
+            </w:r>
+            <w:r>
+              <w:rPr>
+                <w:rFonts w:cs="Times New Roman"/>
                 <w:noProof/>
                 <w:webHidden/>
               </w:rPr>
@@ -1670,6 +1878,7 @@
             </w:r>
             <w:r>
               <w:rPr>
+                <w:rFonts w:cs="Times New Roman"/>
                 <w:noProof/>
                 <w:webHidden/>
               </w:rPr>
@@ -1677,6 +1886,7 @@
             </w:r>
             <w:r>
               <w:rPr>
+                <w:rFonts w:cs="Times New Roman"/>
                 <w:noProof/>
                 <w:webHidden/>
               </w:rPr>
@@ -1691,7 +1901,7 @@
               <w:tab w:val="right" w:leader="dot" w:pos="9062"/>
             </w:tabs>
             <w:rPr>
-              <w:rFonts w:asciiTheme="minorHAnsi" w:eastAsiaTheme="minorEastAsia" w:hAnsiTheme="minorHAnsi"/>
+              <w:rFonts w:eastAsiaTheme="minorEastAsia" w:cs="Times New Roman"/>
               <w:noProof/>
               <w:sz w:val="22"/>
               <w:lang w:eastAsia="hu-HU"/>
@@ -1701,12 +1911,14 @@
             <w:r>
               <w:rPr>
                 <w:rStyle w:val="Hiperhivatkozs"/>
+                <w:rFonts w:cs="Times New Roman"/>
                 <w:noProof/>
               </w:rPr>
               <w:t>Képek</w:t>
             </w:r>
             <w:r>
               <w:rPr>
+                <w:rFonts w:cs="Times New Roman"/>
                 <w:noProof/>
                 <w:webHidden/>
               </w:rPr>
@@ -1714,6 +1926,7 @@
             </w:r>
             <w:r>
               <w:rPr>
+                <w:rFonts w:cs="Times New Roman"/>
                 <w:noProof/>
                 <w:webHidden/>
               </w:rPr>
@@ -1721,6 +1934,7 @@
             </w:r>
             <w:r>
               <w:rPr>
+                <w:rFonts w:cs="Times New Roman"/>
                 <w:noProof/>
                 <w:webHidden/>
               </w:rPr>
@@ -1728,12 +1942,14 @@
             </w:r>
             <w:r>
               <w:rPr>
-                <w:noProof/>
-                <w:webHidden/>
-              </w:rPr>
-            </w:r>
-            <w:r>
-              <w:rPr>
+                <w:rFonts w:cs="Times New Roman"/>
+                <w:noProof/>
+                <w:webHidden/>
+              </w:rPr>
+            </w:r>
+            <w:r>
+              <w:rPr>
+                <w:rFonts w:cs="Times New Roman"/>
                 <w:noProof/>
                 <w:webHidden/>
               </w:rPr>
@@ -1741,6 +1957,7 @@
             </w:r>
             <w:r>
               <w:rPr>
+                <w:rFonts w:cs="Times New Roman"/>
                 <w:noProof/>
                 <w:webHidden/>
               </w:rPr>
@@ -1748,6 +1965,7 @@
             </w:r>
             <w:r>
               <w:rPr>
+                <w:rFonts w:cs="Times New Roman"/>
                 <w:noProof/>
                 <w:webHidden/>
               </w:rPr>
@@ -1762,7 +1980,7 @@
               <w:tab w:val="right" w:leader="dot" w:pos="9062"/>
             </w:tabs>
             <w:rPr>
-              <w:rFonts w:asciiTheme="minorHAnsi" w:eastAsiaTheme="minorEastAsia" w:hAnsiTheme="minorHAnsi"/>
+              <w:rFonts w:eastAsiaTheme="minorEastAsia" w:cs="Times New Roman"/>
               <w:noProof/>
               <w:sz w:val="22"/>
               <w:lang w:eastAsia="hu-HU"/>
@@ -1772,12 +1990,14 @@
             <w:r>
               <w:rPr>
                 <w:rStyle w:val="Hiperhivatkozs"/>
+                <w:rFonts w:cs="Times New Roman"/>
                 <w:noProof/>
               </w:rPr>
               <w:t>Eredmény</w:t>
             </w:r>
             <w:r>
               <w:rPr>
+                <w:rFonts w:cs="Times New Roman"/>
                 <w:noProof/>
                 <w:webHidden/>
               </w:rPr>
@@ -1785,6 +2005,7 @@
             </w:r>
             <w:r>
               <w:rPr>
+                <w:rFonts w:cs="Times New Roman"/>
                 <w:noProof/>
                 <w:webHidden/>
               </w:rPr>
@@ -1792,6 +2013,7 @@
             </w:r>
             <w:r>
               <w:rPr>
+                <w:rFonts w:cs="Times New Roman"/>
                 <w:noProof/>
                 <w:webHidden/>
               </w:rPr>
@@ -1799,12 +2021,14 @@
             </w:r>
             <w:r>
               <w:rPr>
-                <w:noProof/>
-                <w:webHidden/>
-              </w:rPr>
-            </w:r>
-            <w:r>
-              <w:rPr>
+                <w:rFonts w:cs="Times New Roman"/>
+                <w:noProof/>
+                <w:webHidden/>
+              </w:rPr>
+            </w:r>
+            <w:r>
+              <w:rPr>
+                <w:rFonts w:cs="Times New Roman"/>
                 <w:noProof/>
                 <w:webHidden/>
               </w:rPr>
@@ -1812,6 +2036,7 @@
             </w:r>
             <w:r>
               <w:rPr>
+                <w:rFonts w:cs="Times New Roman"/>
                 <w:noProof/>
                 <w:webHidden/>
               </w:rPr>
@@ -1819,6 +2044,7 @@
             </w:r>
             <w:r>
               <w:rPr>
+                <w:rFonts w:cs="Times New Roman"/>
                 <w:noProof/>
                 <w:webHidden/>
               </w:rPr>
@@ -1833,7 +2059,7 @@
               <w:tab w:val="right" w:leader="dot" w:pos="9062"/>
             </w:tabs>
             <w:rPr>
-              <w:rFonts w:asciiTheme="minorHAnsi" w:eastAsiaTheme="minorEastAsia" w:hAnsiTheme="minorHAnsi"/>
+              <w:rFonts w:eastAsiaTheme="minorEastAsia" w:cs="Times New Roman"/>
               <w:noProof/>
               <w:sz w:val="22"/>
               <w:lang w:eastAsia="hu-HU"/>
@@ -1843,12 +2069,14 @@
             <w:r>
               <w:rPr>
                 <w:rStyle w:val="Hiperhivatkozs"/>
+                <w:rFonts w:cs="Times New Roman"/>
                 <w:noProof/>
               </w:rPr>
               <w:t>Elrendezés</w:t>
             </w:r>
             <w:r>
               <w:rPr>
+                <w:rFonts w:cs="Times New Roman"/>
                 <w:noProof/>
                 <w:webHidden/>
               </w:rPr>
@@ -1856,6 +2084,7 @@
             </w:r>
             <w:r>
               <w:rPr>
+                <w:rFonts w:cs="Times New Roman"/>
                 <w:noProof/>
                 <w:webHidden/>
               </w:rPr>
@@ -1863,6 +2092,7 @@
             </w:r>
             <w:r>
               <w:rPr>
+                <w:rFonts w:cs="Times New Roman"/>
                 <w:noProof/>
                 <w:webHidden/>
               </w:rPr>
@@ -1870,12 +2100,14 @@
             </w:r>
             <w:r>
               <w:rPr>
-                <w:noProof/>
-                <w:webHidden/>
-              </w:rPr>
-            </w:r>
-            <w:r>
-              <w:rPr>
+                <w:rFonts w:cs="Times New Roman"/>
+                <w:noProof/>
+                <w:webHidden/>
+              </w:rPr>
+            </w:r>
+            <w:r>
+              <w:rPr>
+                <w:rFonts w:cs="Times New Roman"/>
                 <w:noProof/>
                 <w:webHidden/>
               </w:rPr>
@@ -1883,6 +2115,7 @@
             </w:r>
             <w:r>
               <w:rPr>
+                <w:rFonts w:cs="Times New Roman"/>
                 <w:noProof/>
                 <w:webHidden/>
               </w:rPr>
@@ -1890,6 +2123,7 @@
             </w:r>
             <w:r>
               <w:rPr>
+                <w:rFonts w:cs="Times New Roman"/>
                 <w:noProof/>
                 <w:webHidden/>
               </w:rPr>
@@ -1904,7 +2138,7 @@
               <w:tab w:val="right" w:leader="dot" w:pos="9062"/>
             </w:tabs>
             <w:rPr>
-              <w:rFonts w:asciiTheme="minorHAnsi" w:eastAsiaTheme="minorEastAsia" w:hAnsiTheme="minorHAnsi"/>
+              <w:rFonts w:eastAsiaTheme="minorEastAsia" w:cs="Times New Roman"/>
               <w:noProof/>
               <w:sz w:val="22"/>
               <w:lang w:eastAsia="hu-HU"/>
@@ -1914,12 +2148,14 @@
             <w:r>
               <w:rPr>
                 <w:rStyle w:val="Hiperhivatkozs"/>
+                <w:rFonts w:cs="Times New Roman"/>
                 <w:noProof/>
               </w:rPr>
               <w:t>Cél</w:t>
             </w:r>
             <w:r>
               <w:rPr>
+                <w:rFonts w:cs="Times New Roman"/>
                 <w:noProof/>
                 <w:webHidden/>
               </w:rPr>
@@ -1927,6 +2163,7 @@
             </w:r>
             <w:r>
               <w:rPr>
+                <w:rFonts w:cs="Times New Roman"/>
                 <w:noProof/>
                 <w:webHidden/>
               </w:rPr>
@@ -1934,6 +2171,7 @@
             </w:r>
             <w:r>
               <w:rPr>
+                <w:rFonts w:cs="Times New Roman"/>
                 <w:noProof/>
                 <w:webHidden/>
               </w:rPr>
@@ -1941,12 +2179,14 @@
             </w:r>
             <w:r>
               <w:rPr>
-                <w:noProof/>
-                <w:webHidden/>
-              </w:rPr>
-            </w:r>
-            <w:r>
-              <w:rPr>
+                <w:rFonts w:cs="Times New Roman"/>
+                <w:noProof/>
+                <w:webHidden/>
+              </w:rPr>
+            </w:r>
+            <w:r>
+              <w:rPr>
+                <w:rFonts w:cs="Times New Roman"/>
                 <w:noProof/>
                 <w:webHidden/>
               </w:rPr>
@@ -1954,6 +2194,7 @@
             </w:r>
             <w:r>
               <w:rPr>
+                <w:rFonts w:cs="Times New Roman"/>
                 <w:noProof/>
                 <w:webHidden/>
               </w:rPr>
@@ -1961,6 +2202,7 @@
             </w:r>
             <w:r>
               <w:rPr>
+                <w:rFonts w:cs="Times New Roman"/>
                 <w:noProof/>
                 <w:webHidden/>
               </w:rPr>
@@ -1975,7 +2217,7 @@
               <w:tab w:val="right" w:leader="dot" w:pos="9062"/>
             </w:tabs>
             <w:rPr>
-              <w:rFonts w:asciiTheme="minorHAnsi" w:eastAsiaTheme="minorEastAsia" w:hAnsiTheme="minorHAnsi"/>
+              <w:rFonts w:eastAsiaTheme="minorEastAsia" w:cs="Times New Roman"/>
               <w:noProof/>
               <w:sz w:val="22"/>
               <w:lang w:eastAsia="hu-HU"/>
@@ -1985,12 +2227,14 @@
             <w:r>
               <w:rPr>
                 <w:rStyle w:val="Hiperhivatkozs"/>
+                <w:rFonts w:cs="Times New Roman"/>
                 <w:noProof/>
               </w:rPr>
               <w:t>Lépések</w:t>
             </w:r>
             <w:r>
               <w:rPr>
+                <w:rFonts w:cs="Times New Roman"/>
                 <w:noProof/>
                 <w:webHidden/>
               </w:rPr>
@@ -1998,6 +2242,7 @@
             </w:r>
             <w:r>
               <w:rPr>
+                <w:rFonts w:cs="Times New Roman"/>
                 <w:noProof/>
                 <w:webHidden/>
               </w:rPr>
@@ -2005,6 +2250,7 @@
             </w:r>
             <w:r>
               <w:rPr>
+                <w:rFonts w:cs="Times New Roman"/>
                 <w:noProof/>
                 <w:webHidden/>
               </w:rPr>
@@ -2012,12 +2258,14 @@
             </w:r>
             <w:r>
               <w:rPr>
-                <w:noProof/>
-                <w:webHidden/>
-              </w:rPr>
-            </w:r>
-            <w:r>
-              <w:rPr>
+                <w:rFonts w:cs="Times New Roman"/>
+                <w:noProof/>
+                <w:webHidden/>
+              </w:rPr>
+            </w:r>
+            <w:r>
+              <w:rPr>
+                <w:rFonts w:cs="Times New Roman"/>
                 <w:noProof/>
                 <w:webHidden/>
               </w:rPr>
@@ -2025,6 +2273,7 @@
             </w:r>
             <w:r>
               <w:rPr>
+                <w:rFonts w:cs="Times New Roman"/>
                 <w:noProof/>
                 <w:webHidden/>
               </w:rPr>
@@ -2032,6 +2281,7 @@
             </w:r>
             <w:r>
               <w:rPr>
+                <w:rFonts w:cs="Times New Roman"/>
                 <w:noProof/>
                 <w:webHidden/>
               </w:rPr>
@@ -2046,7 +2296,7 @@
               <w:tab w:val="right" w:leader="dot" w:pos="9062"/>
             </w:tabs>
             <w:rPr>
-              <w:rFonts w:asciiTheme="minorHAnsi" w:eastAsiaTheme="minorEastAsia" w:hAnsiTheme="minorHAnsi"/>
+              <w:rFonts w:eastAsiaTheme="minorEastAsia" w:cs="Times New Roman"/>
               <w:noProof/>
               <w:sz w:val="22"/>
               <w:lang w:eastAsia="hu-HU"/>
@@ -2056,12 +2306,14 @@
             <w:r>
               <w:rPr>
                 <w:rStyle w:val="Hiperhivatkozs"/>
+                <w:rFonts w:cs="Times New Roman"/>
                 <w:noProof/>
               </w:rPr>
               <w:t>Képek</w:t>
             </w:r>
             <w:r>
               <w:rPr>
+                <w:rFonts w:cs="Times New Roman"/>
                 <w:noProof/>
                 <w:webHidden/>
               </w:rPr>
@@ -2069,6 +2321,7 @@
             </w:r>
             <w:r>
               <w:rPr>
+                <w:rFonts w:cs="Times New Roman"/>
                 <w:noProof/>
                 <w:webHidden/>
               </w:rPr>
@@ -2076,6 +2329,7 @@
             </w:r>
             <w:r>
               <w:rPr>
+                <w:rFonts w:cs="Times New Roman"/>
                 <w:noProof/>
                 <w:webHidden/>
               </w:rPr>
@@ -2083,12 +2337,14 @@
             </w:r>
             <w:r>
               <w:rPr>
-                <w:noProof/>
-                <w:webHidden/>
-              </w:rPr>
-            </w:r>
-            <w:r>
-              <w:rPr>
+                <w:rFonts w:cs="Times New Roman"/>
+                <w:noProof/>
+                <w:webHidden/>
+              </w:rPr>
+            </w:r>
+            <w:r>
+              <w:rPr>
+                <w:rFonts w:cs="Times New Roman"/>
                 <w:noProof/>
                 <w:webHidden/>
               </w:rPr>
@@ -2096,6 +2352,7 @@
             </w:r>
             <w:r>
               <w:rPr>
+                <w:rFonts w:cs="Times New Roman"/>
                 <w:noProof/>
                 <w:webHidden/>
               </w:rPr>
@@ -2103,6 +2360,7 @@
             </w:r>
             <w:r>
               <w:rPr>
+                <w:rFonts w:cs="Times New Roman"/>
                 <w:noProof/>
                 <w:webHidden/>
               </w:rPr>
@@ -2117,7 +2375,7 @@
               <w:tab w:val="right" w:leader="dot" w:pos="9062"/>
             </w:tabs>
             <w:rPr>
-              <w:rFonts w:asciiTheme="minorHAnsi" w:eastAsiaTheme="minorEastAsia" w:hAnsiTheme="minorHAnsi"/>
+              <w:rFonts w:eastAsiaTheme="minorEastAsia" w:cs="Times New Roman"/>
               <w:noProof/>
               <w:sz w:val="22"/>
               <w:lang w:eastAsia="hu-HU"/>
@@ -2127,12 +2385,14 @@
             <w:r>
               <w:rPr>
                 <w:rStyle w:val="Hiperhivatkozs"/>
+                <w:rFonts w:cs="Times New Roman"/>
                 <w:noProof/>
               </w:rPr>
               <w:t>Eredmény</w:t>
             </w:r>
             <w:r>
               <w:rPr>
+                <w:rFonts w:cs="Times New Roman"/>
                 <w:noProof/>
                 <w:webHidden/>
               </w:rPr>
@@ -2140,6 +2400,7 @@
             </w:r>
             <w:r>
               <w:rPr>
+                <w:rFonts w:cs="Times New Roman"/>
                 <w:noProof/>
                 <w:webHidden/>
               </w:rPr>
@@ -2147,6 +2408,7 @@
             </w:r>
             <w:r>
               <w:rPr>
+                <w:rFonts w:cs="Times New Roman"/>
                 <w:noProof/>
                 <w:webHidden/>
               </w:rPr>
@@ -2154,12 +2416,14 @@
             </w:r>
             <w:r>
               <w:rPr>
-                <w:noProof/>
-                <w:webHidden/>
-              </w:rPr>
-            </w:r>
-            <w:r>
-              <w:rPr>
+                <w:rFonts w:cs="Times New Roman"/>
+                <w:noProof/>
+                <w:webHidden/>
+              </w:rPr>
+            </w:r>
+            <w:r>
+              <w:rPr>
+                <w:rFonts w:cs="Times New Roman"/>
                 <w:noProof/>
                 <w:webHidden/>
               </w:rPr>
@@ -2167,6 +2431,7 @@
             </w:r>
             <w:r>
               <w:rPr>
+                <w:rFonts w:cs="Times New Roman"/>
                 <w:noProof/>
                 <w:webHidden/>
               </w:rPr>
@@ -2174,6 +2439,7 @@
             </w:r>
             <w:r>
               <w:rPr>
+                <w:rFonts w:cs="Times New Roman"/>
                 <w:noProof/>
                 <w:webHidden/>
               </w:rPr>
@@ -2184,12 +2450,14 @@
         <w:p>
           <w:pPr>
             <w:rPr>
+              <w:rFonts w:cs="Times New Roman"/>
               <w:b/>
               <w:bCs/>
             </w:rPr>
           </w:pPr>
           <w:r>
             <w:rPr>
+              <w:rFonts w:cs="Times New Roman"/>
               <w:b/>
               <w:bCs/>
             </w:rPr>
@@ -2201,9 +2469,15 @@
     <w:p>
       <w:pPr>
         <w:pStyle w:val="Cmsor1"/>
+        <w:rPr>
+          <w:rFonts w:cs="Times New Roman"/>
+        </w:rPr>
       </w:pPr>
       <w:bookmarkStart w:id="0" w:name="_Toc103590842"/>
       <w:r>
+        <w:rPr>
+          <w:rFonts w:cs="Times New Roman"/>
+        </w:rPr>
         <w:lastRenderedPageBreak/>
         <w:t>Lokalizáció</w:t>
       </w:r>
@@ -2212,33 +2486,62 @@
     <w:p>
       <w:pPr>
         <w:pStyle w:val="Cmsor2"/>
+        <w:rPr>
+          <w:rFonts w:ascii="Times New Roman" w:hAnsi="Times New Roman" w:cs="Times New Roman"/>
+        </w:rPr>
       </w:pPr>
       <w:bookmarkStart w:id="1" w:name="_Toc103590843"/>
       <w:r>
+        <w:rPr>
+          <w:rFonts w:ascii="Times New Roman" w:hAnsi="Times New Roman" w:cs="Times New Roman"/>
+        </w:rPr>
         <w:t>Cél</w:t>
       </w:r>
       <w:bookmarkEnd w:id="1"/>
     </w:p>
     <w:p>
-      <w:r>
+      <w:pPr>
+        <w:rPr>
+          <w:rFonts w:cs="Times New Roman"/>
+        </w:rPr>
+      </w:pPr>
+      <w:r>
+        <w:rPr>
+          <w:rFonts w:cs="Times New Roman"/>
+        </w:rPr>
         <w:t>Ellenőrizni más nyelvi beállításokkal is megfelelően működik-e az alkalmazás. Az alkalmazás csak angol nyelven van a teszteléskor.</w:t>
       </w:r>
       <w:r>
+        <w:rPr>
+          <w:rFonts w:cs="Times New Roman"/>
+        </w:rPr>
         <w:t xml:space="preserve"> Ez alól kivételt képeznek az </w:t>
       </w:r>
       <w:r>
+        <w:rPr>
+          <w:rFonts w:cs="Times New Roman"/>
+        </w:rPr>
         <w:t>A</w:t>
       </w:r>
       <w:r>
+        <w:rPr>
+          <w:rFonts w:cs="Times New Roman"/>
+        </w:rPr>
         <w:t>ndroid által nyújtott komponensek lokalizációi.</w:t>
       </w:r>
     </w:p>
     <w:p>
       <w:pPr>
         <w:pStyle w:val="Cmsor2"/>
+        <w:rPr>
+          <w:rFonts w:ascii="Times New Roman" w:hAnsi="Times New Roman" w:cs="Times New Roman"/>
+        </w:rPr>
       </w:pPr>
       <w:bookmarkStart w:id="2" w:name="_Toc103590844"/>
       <w:r>
+        <w:rPr>
+          <w:rFonts w:ascii="Times New Roman" w:hAnsi="Times New Roman" w:cs="Times New Roman"/>
+        </w:rPr>
         <w:t>Lépések</w:t>
       </w:r>
       <w:bookmarkEnd w:id="2"/>
@@ -2250,9 +2553,15 @@
           <w:ilvl w:val="0"/>
           <w:numId w:val="1"/>
         </w:numPr>
-      </w:pPr>
-      <w:r>
-        <w:t>Telefon nyelvének beállításra Arabra.</w:t>
+        <w:rPr>
+          <w:rFonts w:cs="Times New Roman"/>
+        </w:rPr>
+      </w:pPr>
+      <w:r>
+        <w:rPr>
+          <w:rFonts w:cs="Times New Roman"/>
+        </w:rPr>
+        <w:t>Telefon nyelvének beállítása Arabra.</w:t>
       </w:r>
     </w:p>
     <w:p>
@@ -2262,8 +2571,14 @@
           <w:ilvl w:val="0"/>
           <w:numId w:val="1"/>
         </w:numPr>
-      </w:pPr>
-      <w:r>
+        <w:rPr>
+          <w:rFonts w:cs="Times New Roman"/>
+        </w:rPr>
+      </w:pPr>
+      <w:r>
+        <w:rPr>
+          <w:rFonts w:cs="Times New Roman"/>
+        </w:rPr>
         <w:t>Az alkalmazás elindítása.</w:t>
       </w:r>
     </w:p>
@@ -2274,11 +2589,20 @@
           <w:ilvl w:val="0"/>
           <w:numId w:val="1"/>
         </w:numPr>
-      </w:pPr>
-      <w:r>
+        <w:rPr>
+          <w:rFonts w:cs="Times New Roman"/>
+        </w:rPr>
+      </w:pPr>
+      <w:r>
+        <w:rPr>
+          <w:rFonts w:cs="Times New Roman"/>
+        </w:rPr>
         <w:t>Főoldalon a „New session” megnyomása</w:t>
       </w:r>
       <w:r>
+        <w:rPr>
+          <w:rFonts w:cs="Times New Roman"/>
+        </w:rPr>
         <w:t>.</w:t>
       </w:r>
     </w:p>
@@ -2289,11 +2613,34 @@
           <w:ilvl w:val="0"/>
           <w:numId w:val="1"/>
         </w:numPr>
-      </w:pPr>
-      <w:r>
-        <w:t>„Create Session” megnyomása</w:t>
-      </w:r>
-      <w:r>
+        <w:rPr>
+          <w:rFonts w:cs="Times New Roman"/>
+        </w:rPr>
+      </w:pPr>
+      <w:r>
+        <w:rPr>
+          <w:rFonts w:cs="Times New Roman"/>
+        </w:rPr>
+        <w:t>„</w:t>
+      </w:r>
+      <w:proofErr w:type="spellStart"/>
+      <w:r>
+        <w:rPr>
+          <w:rFonts w:cs="Times New Roman"/>
+        </w:rPr>
+        <w:t>Create</w:t>
+      </w:r>
+      <w:proofErr w:type="spellEnd"/>
+      <w:r>
+        <w:rPr>
+          <w:rFonts w:cs="Times New Roman"/>
+        </w:rPr>
+        <w:t xml:space="preserve"> Session” megnyomása</w:t>
+      </w:r>
+      <w:r>
+        <w:rPr>
+          <w:rFonts w:cs="Times New Roman"/>
+        </w:rPr>
         <w:t>.</w:t>
       </w:r>
     </w:p>
@@ -2304,11 +2651,20 @@
           <w:ilvl w:val="0"/>
           <w:numId w:val="1"/>
         </w:numPr>
-      </w:pPr>
-      <w:r>
+        <w:rPr>
+          <w:rFonts w:cs="Times New Roman"/>
+        </w:rPr>
+      </w:pPr>
+      <w:r>
+        <w:rPr>
+          <w:rFonts w:cs="Times New Roman"/>
+        </w:rPr>
         <w:t>„Trade” megnyomása</w:t>
       </w:r>
       <w:r>
+        <w:rPr>
+          <w:rFonts w:cs="Times New Roman"/>
+        </w:rPr>
         <w:t>.</w:t>
       </w:r>
     </w:p>
@@ -2319,17 +2675,29 @@
           <w:ilvl w:val="0"/>
           <w:numId w:val="1"/>
         </w:numPr>
-      </w:pPr>
-      <w:r>
+        <w:rPr>
+          <w:rFonts w:cs="Times New Roman"/>
+        </w:rPr>
+      </w:pPr>
+      <w:r>
+        <w:rPr>
+          <w:rFonts w:cs="Times New Roman"/>
+        </w:rPr>
         <w:t xml:space="preserve"> Két visszalépés után a főoldal megtekintése.</w:t>
       </w:r>
     </w:p>
     <w:p>
       <w:pPr>
         <w:pStyle w:val="Cmsor2"/>
+        <w:rPr>
+          <w:rFonts w:ascii="Times New Roman" w:hAnsi="Times New Roman" w:cs="Times New Roman"/>
+        </w:rPr>
       </w:pPr>
       <w:bookmarkStart w:id="3" w:name="_Toc103590845"/>
       <w:r>
+        <w:rPr>
+          <w:rFonts w:ascii="Times New Roman" w:hAnsi="Times New Roman" w:cs="Times New Roman"/>
+        </w:rPr>
         <w:t>Képek</w:t>
       </w:r>
       <w:bookmarkEnd w:id="3"/>
@@ -2337,10 +2705,15 @@
     <w:p>
       <w:pPr>
         <w:rPr>
+          <w:rFonts w:cs="Times New Roman"/>
           <w:noProof/>
         </w:rPr>
       </w:pPr>
       <w:r>
+        <w:rPr>
+          <w:rFonts w:cs="Times New Roman"/>
+          <w:noProof/>
+        </w:rPr>
         <w:drawing>
           <wp:inline distT="0" distB="0" distL="0" distR="0" wp14:anchorId="49CA89E5" wp14:editId="0471E118">
             <wp:extent cx="1316633" cy="2799444"/>
@@ -2379,11 +2752,16 @@
       </w:r>
       <w:r>
         <w:rPr>
+          <w:rFonts w:cs="Times New Roman"/>
           <w:noProof/>
         </w:rPr>
         <w:t xml:space="preserve"> </w:t>
       </w:r>
       <w:r>
+        <w:rPr>
+          <w:rFonts w:cs="Times New Roman"/>
+          <w:noProof/>
+        </w:rPr>
         <w:drawing>
           <wp:inline distT="0" distB="0" distL="0" distR="0" wp14:anchorId="6E5B3FD1" wp14:editId="4338D085">
             <wp:extent cx="1250876" cy="2818597"/>
@@ -2422,12 +2800,14 @@
       </w:r>
       <w:r>
         <w:rPr>
+          <w:rFonts w:cs="Times New Roman"/>
           <w:noProof/>
         </w:rPr>
         <w:t xml:space="preserve"> </w:t>
       </w:r>
       <w:r>
         <w:rPr>
+          <w:rFonts w:cs="Times New Roman"/>
           <w:noProof/>
         </w:rPr>
         <w:drawing>
@@ -2470,10 +2850,15 @@
     <w:p>
       <w:pPr>
         <w:rPr>
+          <w:rFonts w:cs="Times New Roman"/>
           <w:noProof/>
         </w:rPr>
       </w:pPr>
       <w:r>
+        <w:rPr>
+          <w:rFonts w:cs="Times New Roman"/>
+          <w:noProof/>
+        </w:rPr>
         <w:drawing>
           <wp:inline distT="0" distB="0" distL="0" distR="0" wp14:anchorId="448A3D94" wp14:editId="2074744A">
             <wp:extent cx="1435785" cy="3063240"/>
@@ -2512,11 +2897,16 @@
       </w:r>
       <w:r>
         <w:rPr>
+          <w:rFonts w:cs="Times New Roman"/>
           <w:noProof/>
         </w:rPr>
         <w:t xml:space="preserve"> </w:t>
       </w:r>
       <w:r>
+        <w:rPr>
+          <w:rFonts w:cs="Times New Roman"/>
+          <w:noProof/>
+        </w:rPr>
         <w:drawing>
           <wp:inline distT="0" distB="0" distL="0" distR="0" wp14:anchorId="631D300A" wp14:editId="15B2EC92">
             <wp:extent cx="1409700" cy="3054350"/>
@@ -2558,12 +2948,14 @@
       <w:pPr>
         <w:pStyle w:val="Cmsor2"/>
         <w:rPr>
+          <w:rFonts w:ascii="Times New Roman" w:hAnsi="Times New Roman" w:cs="Times New Roman"/>
           <w:noProof/>
         </w:rPr>
       </w:pPr>
       <w:bookmarkStart w:id="4" w:name="_Toc103590846"/>
       <w:r>
         <w:rPr>
+          <w:rFonts w:ascii="Times New Roman" w:hAnsi="Times New Roman" w:cs="Times New Roman"/>
           <w:noProof/>
         </w:rPr>
         <w:lastRenderedPageBreak/>
@@ -2572,16 +2964,44 @@
       <w:bookmarkEnd w:id="4"/>
     </w:p>
     <w:p>
-      <w:r>
-        <w:t>Az alkalmazás megfelelően kezeli, ha más nyelvre van állítva a nyelv. Rosszul látszódó részek, hibák, crash-ek nem voltak.</w:t>
+      <w:pPr>
+        <w:rPr>
+          <w:rFonts w:cs="Times New Roman"/>
+        </w:rPr>
+      </w:pPr>
+      <w:r>
+        <w:rPr>
+          <w:rFonts w:cs="Times New Roman"/>
+        </w:rPr>
+        <w:t xml:space="preserve">Az alkalmazás megfelelően kezeli, ha más nyelvre van állítva a nyelv. Rosszul látszódó részek, hibák, </w:t>
+      </w:r>
+      <w:proofErr w:type="spellStart"/>
+      <w:r>
+        <w:rPr>
+          <w:rFonts w:cs="Times New Roman"/>
+        </w:rPr>
+        <w:t>crash</w:t>
+      </w:r>
+      <w:proofErr w:type="spellEnd"/>
+      <w:r>
+        <w:rPr>
+          <w:rFonts w:cs="Times New Roman"/>
+        </w:rPr>
+        <w:t>-ek nem voltak.</w:t>
       </w:r>
     </w:p>
     <w:p>
       <w:pPr>
         <w:pStyle w:val="Cmsor1"/>
+        <w:rPr>
+          <w:rFonts w:cs="Times New Roman"/>
+        </w:rPr>
       </w:pPr>
       <w:bookmarkStart w:id="5" w:name="_Toc103590847"/>
       <w:r>
+        <w:rPr>
+          <w:rFonts w:cs="Times New Roman"/>
+        </w:rPr>
         <w:t>Időzóna módosítás</w:t>
       </w:r>
       <w:bookmarkEnd w:id="5"/>
@@ -2589,9 +3009,15 @@
     <w:p>
       <w:pPr>
         <w:pStyle w:val="Cmsor2"/>
+        <w:rPr>
+          <w:rFonts w:ascii="Times New Roman" w:hAnsi="Times New Roman" w:cs="Times New Roman"/>
+        </w:rPr>
       </w:pPr>
       <w:bookmarkStart w:id="6" w:name="_Toc103590848"/>
       <w:r>
+        <w:rPr>
+          <w:rFonts w:ascii="Times New Roman" w:hAnsi="Times New Roman" w:cs="Times New Roman"/>
+        </w:rPr>
         <w:t>Cél</w:t>
       </w:r>
       <w:bookmarkEnd w:id="6"/>
@@ -2599,9 +3025,15 @@
     <w:p>
       <w:pPr>
         <w:pStyle w:val="Cmsor2"/>
+        <w:rPr>
+          <w:rFonts w:ascii="Times New Roman" w:hAnsi="Times New Roman" w:cs="Times New Roman"/>
+        </w:rPr>
       </w:pPr>
       <w:bookmarkStart w:id="7" w:name="_Toc103590849"/>
       <w:r>
+        <w:rPr>
+          <w:rFonts w:ascii="Times New Roman" w:hAnsi="Times New Roman" w:cs="Times New Roman"/>
+        </w:rPr>
         <w:t>Lépések</w:t>
       </w:r>
       <w:bookmarkEnd w:id="7"/>
@@ -2609,9 +3041,15 @@
     <w:p>
       <w:pPr>
         <w:pStyle w:val="Cmsor2"/>
+        <w:rPr>
+          <w:rFonts w:ascii="Times New Roman" w:hAnsi="Times New Roman" w:cs="Times New Roman"/>
+        </w:rPr>
       </w:pPr>
       <w:bookmarkStart w:id="8" w:name="_Toc103590850"/>
       <w:r>
+        <w:rPr>
+          <w:rFonts w:ascii="Times New Roman" w:hAnsi="Times New Roman" w:cs="Times New Roman"/>
+        </w:rPr>
         <w:t>Képek</w:t>
       </w:r>
       <w:bookmarkEnd w:id="8"/>
@@ -2619,9 +3057,15 @@
     <w:p>
       <w:pPr>
         <w:pStyle w:val="Cmsor2"/>
+        <w:rPr>
+          <w:rFonts w:ascii="Times New Roman" w:hAnsi="Times New Roman" w:cs="Times New Roman"/>
+        </w:rPr>
       </w:pPr>
       <w:bookmarkStart w:id="9" w:name="_Toc103590851"/>
       <w:r>
+        <w:rPr>
+          <w:rFonts w:ascii="Times New Roman" w:hAnsi="Times New Roman" w:cs="Times New Roman"/>
+        </w:rPr>
         <w:t>Eredmény</w:t>
       </w:r>
       <w:bookmarkEnd w:id="9"/>
@@ -2629,9 +3073,15 @@
     <w:p>
       <w:pPr>
         <w:pStyle w:val="Cmsor1"/>
+        <w:rPr>
+          <w:rFonts w:cs="Times New Roman"/>
+        </w:rPr>
       </w:pPr>
       <w:bookmarkStart w:id="10" w:name="_Toc103590852"/>
       <w:r>
+        <w:rPr>
+          <w:rFonts w:cs="Times New Roman"/>
+        </w:rPr>
         <w:t>Betűméret módosítás</w:t>
       </w:r>
       <w:bookmarkEnd w:id="10"/>
@@ -2639,24 +3089,44 @@
     <w:p>
       <w:pPr>
         <w:pStyle w:val="Cmsor2"/>
+        <w:rPr>
+          <w:rFonts w:ascii="Times New Roman" w:hAnsi="Times New Roman" w:cs="Times New Roman"/>
+        </w:rPr>
       </w:pPr>
       <w:bookmarkStart w:id="11" w:name="_Toc103590853"/>
       <w:r>
+        <w:rPr>
+          <w:rFonts w:ascii="Times New Roman" w:hAnsi="Times New Roman" w:cs="Times New Roman"/>
+        </w:rPr>
         <w:t>Cél</w:t>
       </w:r>
       <w:bookmarkEnd w:id="11"/>
     </w:p>
     <w:p>
-      <w:r>
+      <w:pPr>
+        <w:rPr>
+          <w:rFonts w:cs="Times New Roman"/>
+        </w:rPr>
+      </w:pPr>
+      <w:r>
+        <w:rPr>
+          <w:rFonts w:cs="Times New Roman"/>
+        </w:rPr>
         <w:t>Legnagyobb betűméreten is jól olvasható marad-e az alkalmazás. Idősebb korosztály miatt fontos ez a teszt.</w:t>
       </w:r>
     </w:p>
     <w:p>
       <w:pPr>
         <w:pStyle w:val="Cmsor2"/>
+        <w:rPr>
+          <w:rFonts w:ascii="Times New Roman" w:hAnsi="Times New Roman" w:cs="Times New Roman"/>
+        </w:rPr>
       </w:pPr>
       <w:bookmarkStart w:id="12" w:name="_Toc103590854"/>
       <w:r>
+        <w:rPr>
+          <w:rFonts w:ascii="Times New Roman" w:hAnsi="Times New Roman" w:cs="Times New Roman"/>
+        </w:rPr>
         <w:t>Lépések</w:t>
       </w:r>
       <w:bookmarkEnd w:id="12"/>
@@ -2668,8 +3138,14 @@
           <w:ilvl w:val="0"/>
           <w:numId w:val="2"/>
         </w:numPr>
-      </w:pPr>
-      <w:r>
+        <w:rPr>
+          <w:rFonts w:cs="Times New Roman"/>
+        </w:rPr>
+      </w:pPr>
+      <w:r>
+        <w:rPr>
+          <w:rFonts w:cs="Times New Roman"/>
+        </w:rPr>
         <w:t>Telefon betűméretének beállítása legnagyobbra.</w:t>
       </w:r>
     </w:p>
@@ -2680,8 +3156,14 @@
           <w:ilvl w:val="0"/>
           <w:numId w:val="2"/>
         </w:numPr>
-      </w:pPr>
-      <w:r>
+        <w:rPr>
+          <w:rFonts w:cs="Times New Roman"/>
+        </w:rPr>
+      </w:pPr>
+      <w:r>
+        <w:rPr>
+          <w:rFonts w:cs="Times New Roman"/>
+        </w:rPr>
         <w:t>Alkalmazás megnyitása.</w:t>
       </w:r>
     </w:p>
@@ -2692,8 +3174,14 @@
           <w:ilvl w:val="0"/>
           <w:numId w:val="2"/>
         </w:numPr>
-      </w:pPr>
-      <w:r>
+        <w:rPr>
+          <w:rFonts w:cs="Times New Roman"/>
+        </w:rPr>
+      </w:pPr>
+      <w:r>
+        <w:rPr>
+          <w:rFonts w:cs="Times New Roman"/>
+        </w:rPr>
         <w:t>Főoldalon a „New session” megnyomása.</w:t>
       </w:r>
     </w:p>
@@ -2704,9 +3192,29 @@
           <w:ilvl w:val="0"/>
           <w:numId w:val="2"/>
         </w:numPr>
-      </w:pPr>
-      <w:r>
-        <w:t>„Create Session” megnyomása.</w:t>
+        <w:rPr>
+          <w:rFonts w:cs="Times New Roman"/>
+        </w:rPr>
+      </w:pPr>
+      <w:r>
+        <w:rPr>
+          <w:rFonts w:cs="Times New Roman"/>
+        </w:rPr>
+        <w:t>„</w:t>
+      </w:r>
+      <w:proofErr w:type="spellStart"/>
+      <w:r>
+        <w:rPr>
+          <w:rFonts w:cs="Times New Roman"/>
+        </w:rPr>
+        <w:t>Create</w:t>
+      </w:r>
+      <w:proofErr w:type="spellEnd"/>
+      <w:r>
+        <w:rPr>
+          <w:rFonts w:cs="Times New Roman"/>
+        </w:rPr>
+        <w:t xml:space="preserve"> Session” megnyomása.</w:t>
       </w:r>
     </w:p>
     <w:p>
@@ -2716,8 +3224,14 @@
           <w:ilvl w:val="0"/>
           <w:numId w:val="2"/>
         </w:numPr>
-      </w:pPr>
-      <w:r>
+        <w:rPr>
+          <w:rFonts w:cs="Times New Roman"/>
+        </w:rPr>
+      </w:pPr>
+      <w:r>
+        <w:rPr>
+          <w:rFonts w:cs="Times New Roman"/>
+        </w:rPr>
         <w:t>„Trade” megnyomása.</w:t>
       </w:r>
     </w:p>
@@ -2728,17 +3242,29 @@
           <w:ilvl w:val="0"/>
           <w:numId w:val="2"/>
         </w:numPr>
-      </w:pPr>
-      <w:r>
+        <w:rPr>
+          <w:rFonts w:cs="Times New Roman"/>
+        </w:rPr>
+      </w:pPr>
+      <w:r>
+        <w:rPr>
+          <w:rFonts w:cs="Times New Roman"/>
+        </w:rPr>
         <w:t xml:space="preserve"> Két visszalépés után a főoldal megtekintése.</w:t>
       </w:r>
     </w:p>
     <w:p>
       <w:pPr>
         <w:pStyle w:val="Cmsor2"/>
+        <w:rPr>
+          <w:rFonts w:ascii="Times New Roman" w:hAnsi="Times New Roman" w:cs="Times New Roman"/>
+        </w:rPr>
       </w:pPr>
       <w:bookmarkStart w:id="13" w:name="_Toc103590855"/>
       <w:r>
+        <w:rPr>
+          <w:rFonts w:ascii="Times New Roman" w:hAnsi="Times New Roman" w:cs="Times New Roman"/>
+        </w:rPr>
         <w:t>Képek</w:t>
       </w:r>
       <w:bookmarkEnd w:id="13"/>
@@ -2746,10 +3272,15 @@
     <w:p>
       <w:pPr>
         <w:rPr>
+          <w:rFonts w:cs="Times New Roman"/>
           <w:noProof/>
         </w:rPr>
       </w:pPr>
       <w:r>
+        <w:rPr>
+          <w:rFonts w:cs="Times New Roman"/>
+          <w:noProof/>
+        </w:rPr>
         <w:drawing>
           <wp:inline distT="0" distB="0" distL="0" distR="0" wp14:anchorId="6AE5F7FB" wp14:editId="543AFE45">
             <wp:extent cx="1387440" cy="2934970"/>
@@ -2788,11 +3319,16 @@
       </w:r>
       <w:r>
         <w:rPr>
+          <w:rFonts w:cs="Times New Roman"/>
           <w:noProof/>
         </w:rPr>
         <w:t xml:space="preserve"> </w:t>
       </w:r>
       <w:r>
+        <w:rPr>
+          <w:rFonts w:cs="Times New Roman"/>
+          <w:noProof/>
+        </w:rPr>
         <w:drawing>
           <wp:inline distT="0" distB="0" distL="0" distR="0" wp14:anchorId="6511C46F" wp14:editId="1BAC3CC8">
             <wp:extent cx="1385944" cy="2950610"/>
@@ -2831,12 +3367,14 @@
       </w:r>
       <w:r>
         <w:rPr>
+          <w:rFonts w:cs="Times New Roman"/>
           <w:noProof/>
         </w:rPr>
         <w:t xml:space="preserve"> </w:t>
       </w:r>
       <w:r>
         <w:rPr>
+          <w:rFonts w:cs="Times New Roman"/>
           <w:noProof/>
         </w:rPr>
         <w:drawing>
@@ -2877,12 +3415,14 @@
       </w:r>
       <w:r>
         <w:rPr>
+          <w:rFonts w:cs="Times New Roman"/>
           <w:noProof/>
         </w:rPr>
         <w:t xml:space="preserve"> </w:t>
       </w:r>
       <w:r>
         <w:rPr>
+          <w:rFonts w:cs="Times New Roman"/>
           <w:noProof/>
         </w:rPr>
         <w:drawing>
@@ -2926,12 +3466,14 @@
       <w:pPr>
         <w:pStyle w:val="Cmsor2"/>
         <w:rPr>
+          <w:rFonts w:ascii="Times New Roman" w:hAnsi="Times New Roman" w:cs="Times New Roman"/>
           <w:noProof/>
         </w:rPr>
       </w:pPr>
       <w:bookmarkStart w:id="14" w:name="_Toc103590856"/>
       <w:r>
         <w:rPr>
+          <w:rFonts w:ascii="Times New Roman" w:hAnsi="Times New Roman" w:cs="Times New Roman"/>
           <w:noProof/>
         </w:rPr>
         <w:t>Eredmény</w:t>
@@ -2939,23 +3481,43 @@
       <w:bookmarkEnd w:id="14"/>
     </w:p>
     <w:p>
-      <w:r>
+      <w:pPr>
+        <w:rPr>
+          <w:rFonts w:cs="Times New Roman"/>
+        </w:rPr>
+      </w:pPr>
+      <w:r>
+        <w:rPr>
+          <w:rFonts w:cs="Times New Roman"/>
+        </w:rPr>
         <w:t>A</w:t>
       </w:r>
       <w:r>
+        <w:rPr>
+          <w:rFonts w:cs="Times New Roman"/>
+        </w:rPr>
         <w:t xml:space="preserve"> nagy betűméret megfelelően működik. Olvasható minden, nem lóg ki semmi sehonnan.</w:t>
       </w:r>
     </w:p>
     <w:p>
       <w:pPr>
         <w:pStyle w:val="Cmsor1"/>
+        <w:rPr>
+          <w:rFonts w:cs="Times New Roman"/>
+        </w:rPr>
       </w:pPr>
       <w:bookmarkStart w:id="15" w:name="_Toc103590857"/>
       <w:r>
+        <w:rPr>
+          <w:rFonts w:cs="Times New Roman"/>
+        </w:rPr>
         <w:lastRenderedPageBreak/>
         <w:t>É</w:t>
       </w:r>
       <w:r>
+        <w:rPr>
+          <w:rFonts w:cs="Times New Roman"/>
+        </w:rPr>
         <w:t>jszakai mód</w:t>
       </w:r>
       <w:bookmarkEnd w:id="15"/>
@@ -2963,27 +3525,50 @@
     <w:p>
       <w:pPr>
         <w:pStyle w:val="Cmsor2"/>
+        <w:rPr>
+          <w:rFonts w:ascii="Times New Roman" w:hAnsi="Times New Roman" w:cs="Times New Roman"/>
+        </w:rPr>
       </w:pPr>
       <w:bookmarkStart w:id="16" w:name="_Toc103590858"/>
       <w:r>
+        <w:rPr>
+          <w:rFonts w:ascii="Times New Roman" w:hAnsi="Times New Roman" w:cs="Times New Roman"/>
+        </w:rPr>
         <w:t>Cél</w:t>
       </w:r>
       <w:bookmarkEnd w:id="16"/>
     </w:p>
     <w:p>
-      <w:r>
+      <w:pPr>
+        <w:rPr>
+          <w:rFonts w:cs="Times New Roman"/>
+        </w:rPr>
+      </w:pPr>
+      <w:r>
+        <w:rPr>
+          <w:rFonts w:cs="Times New Roman"/>
+        </w:rPr>
         <w:t xml:space="preserve">Az Android által nyújtott </w:t>
       </w:r>
       <w:r>
+        <w:rPr>
+          <w:rFonts w:cs="Times New Roman"/>
+        </w:rPr>
         <w:t>sötét téma / éjszakai módban is megfelelően olvasható-e az alkalmazás.</w:t>
       </w:r>
     </w:p>
     <w:p>
       <w:pPr>
         <w:pStyle w:val="Cmsor2"/>
+        <w:rPr>
+          <w:rFonts w:ascii="Times New Roman" w:hAnsi="Times New Roman" w:cs="Times New Roman"/>
+        </w:rPr>
       </w:pPr>
       <w:bookmarkStart w:id="17" w:name="_Toc103590859"/>
       <w:r>
+        <w:rPr>
+          <w:rFonts w:ascii="Times New Roman" w:hAnsi="Times New Roman" w:cs="Times New Roman"/>
+        </w:rPr>
         <w:t>Lépések</w:t>
       </w:r>
       <w:bookmarkEnd w:id="17"/>
@@ -2995,11 +3580,20 @@
           <w:ilvl w:val="0"/>
           <w:numId w:val="3"/>
         </w:numPr>
-      </w:pPr>
-      <w:r>
+        <w:rPr>
+          <w:rFonts w:cs="Times New Roman"/>
+        </w:rPr>
+      </w:pPr>
+      <w:r>
+        <w:rPr>
+          <w:rFonts w:cs="Times New Roman"/>
+        </w:rPr>
         <w:t xml:space="preserve">Telefon témája beállítása </w:t>
       </w:r>
       <w:r>
+        <w:rPr>
+          <w:rFonts w:cs="Times New Roman"/>
+        </w:rPr>
         <w:t>sötétre.</w:t>
       </w:r>
     </w:p>
@@ -3010,8 +3604,14 @@
           <w:ilvl w:val="0"/>
           <w:numId w:val="3"/>
         </w:numPr>
-      </w:pPr>
-      <w:r>
+        <w:rPr>
+          <w:rFonts w:cs="Times New Roman"/>
+        </w:rPr>
+      </w:pPr>
+      <w:r>
+        <w:rPr>
+          <w:rFonts w:cs="Times New Roman"/>
+        </w:rPr>
         <w:t>Alkalmazás megnyitása.</w:t>
       </w:r>
     </w:p>
@@ -3022,8 +3622,14 @@
           <w:ilvl w:val="0"/>
           <w:numId w:val="3"/>
         </w:numPr>
-      </w:pPr>
-      <w:r>
+        <w:rPr>
+          <w:rFonts w:cs="Times New Roman"/>
+        </w:rPr>
+      </w:pPr>
+      <w:r>
+        <w:rPr>
+          <w:rFonts w:cs="Times New Roman"/>
+        </w:rPr>
         <w:t>Főoldalon a „New session” megnyomása.</w:t>
       </w:r>
     </w:p>
@@ -3034,9 +3640,29 @@
           <w:ilvl w:val="0"/>
           <w:numId w:val="3"/>
         </w:numPr>
-      </w:pPr>
-      <w:r>
-        <w:t>„Create Session” megnyomása.</w:t>
+        <w:rPr>
+          <w:rFonts w:cs="Times New Roman"/>
+        </w:rPr>
+      </w:pPr>
+      <w:r>
+        <w:rPr>
+          <w:rFonts w:cs="Times New Roman"/>
+        </w:rPr>
+        <w:t>„</w:t>
+      </w:r>
+      <w:proofErr w:type="spellStart"/>
+      <w:r>
+        <w:rPr>
+          <w:rFonts w:cs="Times New Roman"/>
+        </w:rPr>
+        <w:t>Create</w:t>
+      </w:r>
+      <w:proofErr w:type="spellEnd"/>
+      <w:r>
+        <w:rPr>
+          <w:rFonts w:cs="Times New Roman"/>
+        </w:rPr>
+        <w:t xml:space="preserve"> Session” megnyomása.</w:t>
       </w:r>
     </w:p>
     <w:p>
@@ -3046,8 +3672,14 @@
           <w:ilvl w:val="0"/>
           <w:numId w:val="3"/>
         </w:numPr>
-      </w:pPr>
-      <w:r>
+        <w:rPr>
+          <w:rFonts w:cs="Times New Roman"/>
+        </w:rPr>
+      </w:pPr>
+      <w:r>
+        <w:rPr>
+          <w:rFonts w:cs="Times New Roman"/>
+        </w:rPr>
         <w:t>„Trade” megnyomása.</w:t>
       </w:r>
     </w:p>
@@ -3058,17 +3690,29 @@
           <w:ilvl w:val="0"/>
           <w:numId w:val="3"/>
         </w:numPr>
-      </w:pPr>
-      <w:r>
+        <w:rPr>
+          <w:rFonts w:cs="Times New Roman"/>
+        </w:rPr>
+      </w:pPr>
+      <w:r>
+        <w:rPr>
+          <w:rFonts w:cs="Times New Roman"/>
+        </w:rPr>
         <w:t xml:space="preserve"> Két visszalépés után a főoldal megtekintése.</w:t>
       </w:r>
     </w:p>
     <w:p>
       <w:pPr>
         <w:pStyle w:val="Cmsor2"/>
+        <w:rPr>
+          <w:rFonts w:ascii="Times New Roman" w:hAnsi="Times New Roman" w:cs="Times New Roman"/>
+        </w:rPr>
       </w:pPr>
       <w:bookmarkStart w:id="18" w:name="_Toc103590860"/>
       <w:r>
+        <w:rPr>
+          <w:rFonts w:ascii="Times New Roman" w:hAnsi="Times New Roman" w:cs="Times New Roman"/>
+        </w:rPr>
         <w:t>Képek</w:t>
       </w:r>
       <w:bookmarkEnd w:id="18"/>
@@ -3076,10 +3720,15 @@
     <w:p>
       <w:pPr>
         <w:rPr>
+          <w:rFonts w:cs="Times New Roman"/>
           <w:noProof/>
         </w:rPr>
       </w:pPr>
       <w:r>
+        <w:rPr>
+          <w:rFonts w:cs="Times New Roman"/>
+          <w:noProof/>
+        </w:rPr>
         <w:drawing>
           <wp:inline distT="0" distB="0" distL="0" distR="0" wp14:anchorId="7D768102" wp14:editId="28CBE430">
             <wp:extent cx="1340619" cy="2924082"/>
@@ -3118,11 +3767,16 @@
       </w:r>
       <w:r>
         <w:rPr>
+          <w:rFonts w:cs="Times New Roman"/>
           <w:noProof/>
         </w:rPr>
         <w:t xml:space="preserve"> </w:t>
       </w:r>
       <w:r>
+        <w:rPr>
+          <w:rFonts w:cs="Times New Roman"/>
+          <w:noProof/>
+        </w:rPr>
         <w:drawing>
           <wp:inline distT="0" distB="0" distL="0" distR="0" wp14:anchorId="53667D41" wp14:editId="1D87C4BF">
             <wp:extent cx="1381577" cy="2951859"/>
@@ -3161,12 +3815,14 @@
       </w:r>
       <w:r>
         <w:rPr>
+          <w:rFonts w:cs="Times New Roman"/>
           <w:noProof/>
         </w:rPr>
         <w:t xml:space="preserve"> </w:t>
       </w:r>
       <w:r>
         <w:rPr>
+          <w:rFonts w:cs="Times New Roman"/>
           <w:noProof/>
         </w:rPr>
         <w:drawing>
@@ -3207,12 +3863,14 @@
       </w:r>
       <w:r>
         <w:rPr>
+          <w:rFonts w:cs="Times New Roman"/>
           <w:noProof/>
         </w:rPr>
         <w:t xml:space="preserve"> </w:t>
       </w:r>
       <w:r>
         <w:rPr>
+          <w:rFonts w:cs="Times New Roman"/>
           <w:noProof/>
         </w:rPr>
         <w:drawing>
@@ -3256,12 +3914,14 @@
       <w:pPr>
         <w:pStyle w:val="Cmsor2"/>
         <w:rPr>
+          <w:rFonts w:ascii="Times New Roman" w:hAnsi="Times New Roman" w:cs="Times New Roman"/>
           <w:noProof/>
         </w:rPr>
       </w:pPr>
       <w:bookmarkStart w:id="19" w:name="_Toc103590861"/>
       <w:r>
         <w:rPr>
+          <w:rFonts w:ascii="Times New Roman" w:hAnsi="Times New Roman" w:cs="Times New Roman"/>
           <w:noProof/>
         </w:rPr>
         <w:t>Eredmény</w:t>
@@ -3269,16 +3929,30 @@
       <w:bookmarkEnd w:id="19"/>
     </w:p>
     <w:p>
-      <w:r>
+      <w:pPr>
+        <w:rPr>
+          <w:rFonts w:cs="Times New Roman"/>
+        </w:rPr>
+      </w:pPr>
+      <w:r>
+        <w:rPr>
+          <w:rFonts w:cs="Times New Roman"/>
+        </w:rPr>
         <w:t>Az alkalmazás megfelelő sötét témával is.</w:t>
       </w:r>
     </w:p>
     <w:p>
       <w:pPr>
         <w:pStyle w:val="Cmsor1"/>
+        <w:rPr>
+          <w:rFonts w:cs="Times New Roman"/>
+        </w:rPr>
       </w:pPr>
       <w:bookmarkStart w:id="20" w:name="_Toc103590862"/>
       <w:r>
+        <w:rPr>
+          <w:rFonts w:cs="Times New Roman"/>
+        </w:rPr>
         <w:t>Használhatóság</w:t>
       </w:r>
       <w:bookmarkEnd w:id="20"/>
@@ -3286,9 +3960,15 @@
     <w:p>
       <w:pPr>
         <w:pStyle w:val="Cmsor2"/>
+        <w:rPr>
+          <w:rFonts w:ascii="Times New Roman" w:hAnsi="Times New Roman" w:cs="Times New Roman"/>
+        </w:rPr>
       </w:pPr>
       <w:bookmarkStart w:id="21" w:name="_Toc103590863"/>
       <w:r>
+        <w:rPr>
+          <w:rFonts w:ascii="Times New Roman" w:hAnsi="Times New Roman" w:cs="Times New Roman"/>
+        </w:rPr>
         <w:t>Cél</w:t>
       </w:r>
       <w:bookmarkEnd w:id="21"/>
@@ -3296,9 +3976,15 @@
     <w:p>
       <w:pPr>
         <w:pStyle w:val="Cmsor2"/>
+        <w:rPr>
+          <w:rFonts w:ascii="Times New Roman" w:hAnsi="Times New Roman" w:cs="Times New Roman"/>
+        </w:rPr>
       </w:pPr>
       <w:bookmarkStart w:id="22" w:name="_Toc103590864"/>
       <w:r>
+        <w:rPr>
+          <w:rFonts w:ascii="Times New Roman" w:hAnsi="Times New Roman" w:cs="Times New Roman"/>
+        </w:rPr>
         <w:t>Lépések</w:t>
       </w:r>
       <w:bookmarkEnd w:id="22"/>
@@ -3306,9 +3992,15 @@
     <w:p>
       <w:pPr>
         <w:pStyle w:val="Cmsor2"/>
+        <w:rPr>
+          <w:rFonts w:ascii="Times New Roman" w:hAnsi="Times New Roman" w:cs="Times New Roman"/>
+        </w:rPr>
       </w:pPr>
       <w:bookmarkStart w:id="23" w:name="_Toc103590865"/>
       <w:r>
+        <w:rPr>
+          <w:rFonts w:ascii="Times New Roman" w:hAnsi="Times New Roman" w:cs="Times New Roman"/>
+        </w:rPr>
         <w:t>Képek</w:t>
       </w:r>
       <w:bookmarkEnd w:id="23"/>
@@ -3316,9 +4008,15 @@
     <w:p>
       <w:pPr>
         <w:pStyle w:val="Cmsor2"/>
+        <w:rPr>
+          <w:rFonts w:ascii="Times New Roman" w:hAnsi="Times New Roman" w:cs="Times New Roman"/>
+        </w:rPr>
       </w:pPr>
       <w:bookmarkStart w:id="24" w:name="_Toc103590866"/>
       <w:r>
+        <w:rPr>
+          <w:rFonts w:ascii="Times New Roman" w:hAnsi="Times New Roman" w:cs="Times New Roman"/>
+        </w:rPr>
         <w:t>Eredmény</w:t>
       </w:r>
       <w:bookmarkEnd w:id="24"/>
@@ -3326,9 +4024,15 @@
     <w:p>
       <w:pPr>
         <w:pStyle w:val="Cmsor1"/>
+        <w:rPr>
+          <w:rFonts w:cs="Times New Roman"/>
+        </w:rPr>
       </w:pPr>
       <w:bookmarkStart w:id="25" w:name="_Toc103590867"/>
       <w:r>
+        <w:rPr>
+          <w:rFonts w:cs="Times New Roman"/>
+        </w:rPr>
         <w:t>Elrendezés</w:t>
       </w:r>
       <w:bookmarkEnd w:id="25"/>
@@ -3336,24 +4040,44 @@
     <w:p>
       <w:pPr>
         <w:pStyle w:val="Cmsor2"/>
+        <w:rPr>
+          <w:rFonts w:ascii="Times New Roman" w:hAnsi="Times New Roman" w:cs="Times New Roman"/>
+        </w:rPr>
       </w:pPr>
       <w:bookmarkStart w:id="26" w:name="_Toc103590868"/>
       <w:r>
+        <w:rPr>
+          <w:rFonts w:ascii="Times New Roman" w:hAnsi="Times New Roman" w:cs="Times New Roman"/>
+        </w:rPr>
         <w:t>Cél</w:t>
       </w:r>
       <w:bookmarkEnd w:id="26"/>
     </w:p>
     <w:p>
-      <w:r>
+      <w:pPr>
+        <w:rPr>
+          <w:rFonts w:cs="Times New Roman"/>
+        </w:rPr>
+      </w:pPr>
+      <w:r>
+        <w:rPr>
+          <w:rFonts w:cs="Times New Roman"/>
+        </w:rPr>
         <w:t>Ellenőrizni, hogy az alkalmazás megfelelően kezeli, ha elforgatás történik akármelyik oldalon.</w:t>
       </w:r>
     </w:p>
     <w:p>
       <w:pPr>
         <w:pStyle w:val="Cmsor2"/>
+        <w:rPr>
+          <w:rFonts w:ascii="Times New Roman" w:hAnsi="Times New Roman" w:cs="Times New Roman"/>
+        </w:rPr>
       </w:pPr>
       <w:bookmarkStart w:id="27" w:name="_Toc103590869"/>
       <w:r>
+        <w:rPr>
+          <w:rFonts w:ascii="Times New Roman" w:hAnsi="Times New Roman" w:cs="Times New Roman"/>
+        </w:rPr>
         <w:lastRenderedPageBreak/>
         <w:t>Lépések</w:t>
       </w:r>
@@ -3366,20 +4090,26 @@
           <w:ilvl w:val="0"/>
           <w:numId w:val="4"/>
         </w:numPr>
-      </w:pPr>
-      <w:r>
-        <w:t>Alkalmazás megnyitása</w:t>
-      </w:r>
-      <w:r>
-        <w:t xml:space="preserve"> </w:t>
-      </w:r>
-      <w:r>
-        <w:t>és telefon elforgatása</w:t>
-      </w:r>
-      <w:r>
+        <w:rPr>
+          <w:rFonts w:cs="Times New Roman"/>
+        </w:rPr>
+      </w:pPr>
+      <w:r>
+        <w:rPr>
+          <w:rFonts w:cs="Times New Roman"/>
+        </w:rPr>
+        <w:t>Alkalmazás megnyitása és telefon elforgatása</w:t>
+      </w:r>
+      <w:r>
+        <w:rPr>
+          <w:rFonts w:cs="Times New Roman"/>
+        </w:rPr>
         <w:t xml:space="preserve"> és vissza forgatása</w:t>
       </w:r>
       <w:r>
+        <w:rPr>
+          <w:rFonts w:cs="Times New Roman"/>
+        </w:rPr>
         <w:t>.</w:t>
       </w:r>
     </w:p>
@@ -3390,18 +4120,21 @@
           <w:ilvl w:val="0"/>
           <w:numId w:val="4"/>
         </w:numPr>
-      </w:pPr>
-      <w:r>
-        <w:t>Főoldalon a „New session” megnyomása</w:t>
-      </w:r>
-      <w:r>
-        <w:t xml:space="preserve"> és telefon elforgatása</w:t>
-      </w:r>
-      <w:r>
-        <w:t xml:space="preserve"> </w:t>
-      </w:r>
-      <w:r>
-        <w:t>és vissza forgatása.</w:t>
+        <w:rPr>
+          <w:rFonts w:cs="Times New Roman"/>
+        </w:rPr>
+      </w:pPr>
+      <w:r>
+        <w:rPr>
+          <w:rFonts w:cs="Times New Roman"/>
+        </w:rPr>
+        <w:t>Főoldalon a „New session” megnyomása és telefon elforgatása</w:t>
+      </w:r>
+      <w:r>
+        <w:rPr>
+          <w:rFonts w:cs="Times New Roman"/>
+        </w:rPr>
+        <w:t xml:space="preserve"> és vissza forgatása.</w:t>
       </w:r>
     </w:p>
     <w:p>
@@ -3411,21 +4144,35 @@
           <w:ilvl w:val="0"/>
           <w:numId w:val="4"/>
         </w:numPr>
-      </w:pPr>
-      <w:r>
-        <w:t>„Create Session” megnyomása</w:t>
-      </w:r>
-      <w:r>
-        <w:t xml:space="preserve"> </w:t>
-      </w:r>
-      <w:r>
-        <w:t>és telefon elforgatása</w:t>
-      </w:r>
-      <w:r>
-        <w:t xml:space="preserve"> </w:t>
-      </w:r>
-      <w:r>
-        <w:t>és vissza forgatása.</w:t>
+        <w:rPr>
+          <w:rFonts w:cs="Times New Roman"/>
+        </w:rPr>
+      </w:pPr>
+      <w:r>
+        <w:rPr>
+          <w:rFonts w:cs="Times New Roman"/>
+        </w:rPr>
+        <w:t>„</w:t>
+      </w:r>
+      <w:proofErr w:type="spellStart"/>
+      <w:r>
+        <w:rPr>
+          <w:rFonts w:cs="Times New Roman"/>
+        </w:rPr>
+        <w:t>Create</w:t>
+      </w:r>
+      <w:proofErr w:type="spellEnd"/>
+      <w:r>
+        <w:rPr>
+          <w:rFonts w:cs="Times New Roman"/>
+        </w:rPr>
+        <w:t xml:space="preserve"> Session” megnyomása és telefon elforgatása</w:t>
+      </w:r>
+      <w:r>
+        <w:rPr>
+          <w:rFonts w:cs="Times New Roman"/>
+        </w:rPr>
+        <w:t xml:space="preserve"> és vissza forgatása.</w:t>
       </w:r>
     </w:p>
     <w:p>
@@ -3435,21 +4182,21 @@
           <w:ilvl w:val="0"/>
           <w:numId w:val="4"/>
         </w:numPr>
-      </w:pPr>
-      <w:r>
-        <w:t>„Trade” megnyomása</w:t>
-      </w:r>
-      <w:r>
-        <w:t xml:space="preserve"> </w:t>
-      </w:r>
-      <w:r>
-        <w:t>és telefon elforgatása</w:t>
-      </w:r>
-      <w:r>
-        <w:t xml:space="preserve"> </w:t>
-      </w:r>
-      <w:r>
-        <w:t>és vissza forgatása.</w:t>
+        <w:rPr>
+          <w:rFonts w:cs="Times New Roman"/>
+        </w:rPr>
+      </w:pPr>
+      <w:r>
+        <w:rPr>
+          <w:rFonts w:cs="Times New Roman"/>
+        </w:rPr>
+        <w:t>„Trade” megnyomása és telefon elforgatása</w:t>
+      </w:r>
+      <w:r>
+        <w:rPr>
+          <w:rFonts w:cs="Times New Roman"/>
+        </w:rPr>
+        <w:t xml:space="preserve"> és vissza forgatása.</w:t>
       </w:r>
     </w:p>
     <w:p>
@@ -3459,21 +4206,21 @@
           <w:ilvl w:val="0"/>
           <w:numId w:val="4"/>
         </w:numPr>
-      </w:pPr>
-      <w:r>
-        <w:t xml:space="preserve"> Két visszalépés után a főoldal megtekintése.</w:t>
-      </w:r>
-      <w:r>
-        <w:t xml:space="preserve"> </w:t>
-      </w:r>
-      <w:r>
-        <w:t>és telefon elforgatás</w:t>
-      </w:r>
-      <w:r>
-        <w:t xml:space="preserve"> </w:t>
-      </w:r>
-      <w:r>
-        <w:t>és vissza forgatása.</w:t>
+        <w:rPr>
+          <w:rFonts w:cs="Times New Roman"/>
+        </w:rPr>
+      </w:pPr>
+      <w:r>
+        <w:rPr>
+          <w:rFonts w:cs="Times New Roman"/>
+        </w:rPr>
+        <w:t xml:space="preserve"> Két visszalépés után a főoldal megtekintése. és telefon elforgatás</w:t>
+      </w:r>
+      <w:r>
+        <w:rPr>
+          <w:rFonts w:cs="Times New Roman"/>
+        </w:rPr>
+        <w:t xml:space="preserve"> és vissza forgatása.</w:t>
       </w:r>
     </w:p>
     <w:p>
@@ -3483,32 +4230,50 @@
           <w:ilvl w:val="0"/>
           <w:numId w:val="4"/>
         </w:numPr>
-      </w:pPr>
-      <w:r>
-        <w:t xml:space="preserve">Beállítások megnyitása </w:t>
-      </w:r>
-      <w:r>
-        <w:t>és telefon elforgatás</w:t>
-      </w:r>
-      <w:r>
-        <w:t xml:space="preserve">a </w:t>
-      </w:r>
-      <w:r>
-        <w:t>és vissza forgatása.</w:t>
+        <w:rPr>
+          <w:rFonts w:cs="Times New Roman"/>
+        </w:rPr>
+      </w:pPr>
+      <w:r>
+        <w:rPr>
+          <w:rFonts w:cs="Times New Roman"/>
+        </w:rPr>
+        <w:t>Beállítások megnyitása és telefon elforgatás</w:t>
+      </w:r>
+      <w:r>
+        <w:rPr>
+          <w:rFonts w:cs="Times New Roman"/>
+        </w:rPr>
+        <w:t>a és vissza forgatása.</w:t>
       </w:r>
     </w:p>
     <w:p>
       <w:pPr>
         <w:pStyle w:val="Cmsor2"/>
+        <w:rPr>
+          <w:rFonts w:ascii="Times New Roman" w:hAnsi="Times New Roman" w:cs="Times New Roman"/>
+        </w:rPr>
       </w:pPr>
       <w:bookmarkStart w:id="28" w:name="_Toc103590870"/>
       <w:r>
+        <w:rPr>
+          <w:rFonts w:ascii="Times New Roman" w:hAnsi="Times New Roman" w:cs="Times New Roman"/>
+        </w:rPr>
         <w:t>Képek</w:t>
       </w:r>
       <w:bookmarkEnd w:id="28"/>
     </w:p>
     <w:p>
-      <w:r>
+      <w:pPr>
+        <w:rPr>
+          <w:rFonts w:cs="Times New Roman"/>
+        </w:rPr>
+      </w:pPr>
+      <w:r>
+        <w:rPr>
+          <w:rFonts w:cs="Times New Roman"/>
+          <w:noProof/>
+        </w:rPr>
         <w:drawing>
           <wp:inline distT="0" distB="0" distL="0" distR="0" wp14:anchorId="4D221896" wp14:editId="30069935">
             <wp:extent cx="5760720" cy="2750185"/>
@@ -3547,7 +4312,16 @@
       </w:r>
     </w:p>
     <w:p>
-      <w:r>
+      <w:pPr>
+        <w:rPr>
+          <w:rFonts w:cs="Times New Roman"/>
+        </w:rPr>
+      </w:pPr>
+      <w:r>
+        <w:rPr>
+          <w:rFonts w:cs="Times New Roman"/>
+          <w:noProof/>
+        </w:rPr>
         <w:drawing>
           <wp:inline distT="0" distB="0" distL="0" distR="0" wp14:anchorId="7A9C2C42" wp14:editId="0EB911EF">
             <wp:extent cx="5760720" cy="2727325"/>
@@ -3586,7 +4360,16 @@
       </w:r>
     </w:p>
     <w:p>
-      <w:r>
+      <w:pPr>
+        <w:rPr>
+          <w:rFonts w:cs="Times New Roman"/>
+        </w:rPr>
+      </w:pPr>
+      <w:r>
+        <w:rPr>
+          <w:rFonts w:cs="Times New Roman"/>
+          <w:noProof/>
+        </w:rPr>
         <w:lastRenderedPageBreak/>
         <w:drawing>
           <wp:inline distT="0" distB="0" distL="0" distR="0" wp14:anchorId="78888644" wp14:editId="0CE498B0">
@@ -3626,7 +4409,16 @@
       </w:r>
     </w:p>
     <w:p>
-      <w:r>
+      <w:pPr>
+        <w:rPr>
+          <w:rFonts w:cs="Times New Roman"/>
+        </w:rPr>
+      </w:pPr>
+      <w:r>
+        <w:rPr>
+          <w:rFonts w:cs="Times New Roman"/>
+          <w:noProof/>
+        </w:rPr>
         <w:drawing>
           <wp:inline distT="0" distB="0" distL="0" distR="0" wp14:anchorId="78A9F27D" wp14:editId="7E0FC097">
             <wp:extent cx="5760720" cy="2735580"/>
@@ -3667,9 +4459,15 @@
     <w:p>
       <w:pPr>
         <w:pStyle w:val="Cmsor2"/>
+        <w:rPr>
+          <w:rFonts w:ascii="Times New Roman" w:hAnsi="Times New Roman" w:cs="Times New Roman"/>
+        </w:rPr>
       </w:pPr>
       <w:bookmarkStart w:id="29" w:name="_Toc103590871"/>
       <w:r>
+        <w:rPr>
+          <w:rFonts w:ascii="Times New Roman" w:hAnsi="Times New Roman" w:cs="Times New Roman"/>
+        </w:rPr>
         <w:t>Eredmény</w:t>
       </w:r>
       <w:bookmarkEnd w:id="29"/>
@@ -3677,11 +4475,13 @@
     <w:p>
       <w:pPr>
         <w:rPr>
+          <w:rFonts w:cs="Times New Roman"/>
           <w:color w:val="FF0000"/>
         </w:rPr>
       </w:pPr>
       <w:r>
         <w:rPr>
+          <w:rFonts w:cs="Times New Roman"/>
           <w:color w:val="FF0000"/>
         </w:rPr>
         <w:t>HIBA a 4. pontnál. A kezelő felület össze nyomódik nem lehet tudni melyik érték mihez tartozik, valamint vannak tartalmak a kijelzőn kívül is.</w:t>
@@ -3698,7 +4498,7 @@
 </file>
 
 <file path=word/numbering.xml><?xml version="1.0" encoding="utf-8"?>
-<w:numbering xmlns:wpc="http://schemas.microsoft.com/office/word/2010/wordprocessingCanvas" xmlns:cx="http://schemas.microsoft.com/office/drawing/2014/chartex" xmlns:cx1="http://schemas.microsoft.com/office/drawing/2015/9/8/chartex" xmlns:cx2="http://schemas.microsoft.com/office/drawing/2015/10/21/chartex" xmlns:cx3="http://schemas.microsoft.com/office/drawing/2016/5/9/chartex" xmlns:cx4="http://schemas.microsoft.com/office/drawing/2016/5/10/chartex" xmlns:cx5="http://schemas.microsoft.com/office/drawing/2016/5/11/chartex" xmlns:cx6="http://schemas.microsoft.com/office/drawing/2016/5/12/chartex" xmlns:cx7="http://schemas.microsoft.com/office/drawing/2016/5/13/chartex" xmlns:cx8="http://schemas.microsoft.com/office/drawing/2016/5/14/chartex" xmlns:mc="http://schemas.openxmlformats.org/markup-compatibility/2006" xmlns:aink="http://schemas.microsoft.com/office/drawing/2016/ink" xmlns:am3d="http://schemas.microsoft.com/office/drawing/2017/model3d" xmlns:o="urn:schemas-microsoft-com:office:office" xmlns:oel="http://schemas.microsoft.com/office/2019/extlst" xmlns:r="http://schemas.openxmlformats.org/officeDocument/2006/relationships" xmlns:m="http://schemas.openxmlformats.org/officeDocument/2006/math" xmlns:v="urn:schemas-microsoft-com:vml" xmlns:wp14="http://schemas.microsoft.com/office/word/2010/wordprocessingDrawing" xmlns:wp="http://schemas.openxmlformats.org/drawingml/2006/wordprocessingDrawing" xmlns:w10="urn:schemas-microsoft-com:office:word" xmlns:w="http://schemas.openxmlformats.org/wordprocessingml/2006/main" xmlns:w14="http://schemas.microsoft.com/office/word/2010/wordml" xmlns:w15="http://schemas.microsoft.com/office/word/2012/wordml" xmlns:w16cex="http://schemas.microsoft.com/office/word/2018/wordml/cex" xmlns:w16cid="http://schemas.microsoft.com/office/word/2016/wordml/cid" xmlns:w16="http://schemas.microsoft.com/office/word/2018/wordml" xmlns:w16sdtdh="http://schemas.microsoft.com/office/word/2020/wordml/sdtdatahash" xmlns:w16se="http://schemas.microsoft.com/office/word/2015/wordml/symex" xmlns:wpg="http://schemas.microsoft.com/office/word/2010/wordprocessingGroup" xmlns:wpi="http://schemas.microsoft.com/office/word/2010/wordprocessingInk" xmlns:wne="http://schemas.microsoft.com/office/word/2006/wordml" xmlns:wps="http://schemas.microsoft.com/office/word/2010/wordprocessingShape" mc:Ignorable="w14 w15 w16se w16cid w16 w16cex w16sdtdh wp14">
+<w:numbering xmlns:wpc="http://schemas.microsoft.com/office/word/2010/wordprocessingCanvas" xmlns:cx="http://schemas.microsoft.com/office/drawing/2014/chartex" xmlns:cx1="http://schemas.microsoft.com/office/drawing/2015/9/8/chartex" xmlns:cx2="http://schemas.microsoft.com/office/drawing/2015/10/21/chartex" xmlns:cx3="http://schemas.microsoft.com/office/drawing/2016/5/9/chartex" xmlns:cx4="http://schemas.microsoft.com/office/drawing/2016/5/10/chartex" xmlns:cx5="http://schemas.microsoft.com/office/drawing/2016/5/11/chartex" xmlns:cx6="http://schemas.microsoft.com/office/drawing/2016/5/12/chartex" xmlns:cx7="http://schemas.microsoft.com/office/drawing/2016/5/13/chartex" xmlns:cx8="http://schemas.microsoft.com/office/drawing/2016/5/14/chartex" xmlns:mc="http://schemas.openxmlformats.org/markup-compatibility/2006" xmlns:aink="http://schemas.microsoft.com/office/drawing/2016/ink" xmlns:am3d="http://schemas.microsoft.com/office/drawing/2017/model3d" xmlns:o="urn:schemas-microsoft-com:office:office" xmlns:r="http://schemas.openxmlformats.org/officeDocument/2006/relationships" xmlns:m="http://schemas.openxmlformats.org/officeDocument/2006/math" xmlns:v="urn:schemas-microsoft-com:vml" xmlns:wp14="http://schemas.microsoft.com/office/word/2010/wordprocessingDrawing" xmlns:wp="http://schemas.openxmlformats.org/drawingml/2006/wordprocessingDrawing" xmlns:w10="urn:schemas-microsoft-com:office:word" xmlns:w="http://schemas.openxmlformats.org/wordprocessingml/2006/main" xmlns:w14="http://schemas.microsoft.com/office/word/2010/wordml" xmlns:w15="http://schemas.microsoft.com/office/word/2012/wordml" xmlns:w16cex="http://schemas.microsoft.com/office/word/2018/wordml/cex" xmlns:w16cid="http://schemas.microsoft.com/office/word/2016/wordml/cid" xmlns:w16="http://schemas.microsoft.com/office/word/2018/wordml" xmlns:w16sdtdh="http://schemas.microsoft.com/office/word/2020/wordml/sdtdatahash" xmlns:w16se="http://schemas.microsoft.com/office/word/2015/wordml/symex" xmlns:wpg="http://schemas.microsoft.com/office/word/2010/wordprocessingGroup" xmlns:wpi="http://schemas.microsoft.com/office/word/2010/wordprocessingInk" xmlns:wne="http://schemas.microsoft.com/office/word/2006/wordml" xmlns:wps="http://schemas.microsoft.com/office/word/2010/wordprocessingShape" mc:Ignorable="w14 w15 w16se w16cid w16 w16cex w16sdtdh wp14">
   <w:abstractNum w:abstractNumId="0" w15:restartNumberingAfterBreak="0">
     <w:nsid w:val="1D5E4E94"/>
     <w:multiLevelType w:val="hybridMultilevel"/>
@@ -4456,7 +5256,10 @@
   <w:style w:type="paragraph" w:default="1" w:styleId="Norml">
     <w:name w:val="Normal"/>
     <w:qFormat/>
-    <w:rsid w:val="00680967"/>
+    <w:rsid w:val="005559B3"/>
+    <w:pPr>
+      <w:jc w:val="both"/>
+    </w:pPr>
     <w:rPr>
       <w:rFonts w:ascii="Times New Roman" w:hAnsi="Times New Roman"/>
       <w:sz w:val="24"/>

</xml_diff>